<commit_message>
add a new news as a English
</commit_message>
<xml_diff>
--- a/ebook.docx
+++ b/ebook.docx
@@ -13615,8 +13615,6 @@
         </w:rPr>
         <w:t xml:space="preserve"> </w:t>
       </w:r>
-      <w:bookmarkStart w:id="0" w:name="_GoBack"/>
-      <w:bookmarkEnd w:id="0"/>
       <w:proofErr w:type="spellStart"/>
       <w:r>
         <w:rPr>
@@ -14475,8 +14473,41 @@
     </w:p>
     <w:p>
       <w:pPr>
-        <w:rPr>
-          <w:rFonts w:ascii="SutonnyMJ" w:hAnsi="SutonnyMJ" w:cs="Nirmala UI"/>
+        <w:spacing w:after="0"/>
+        <w:jc w:val="both"/>
+        <w:rPr>
+          <w:rFonts w:ascii="Arial" w:hAnsi="Arial" w:cs="Arial"/>
+          <w:sz w:val="18"/>
+          <w:szCs w:val="18"/>
+          <w:lang w:bidi="bn-IN"/>
+        </w:rPr>
+      </w:pPr>
+      <w:r>
+        <w:rPr>
+          <w:rFonts w:ascii="SutonnyMJ" w:hAnsi="SutonnyMJ" w:cs="Nirmala UI"/>
+          <w:sz w:val="18"/>
+          <w:szCs w:val="18"/>
+          <w:lang w:bidi="bn-IN"/>
+        </w:rPr>
+        <w:lastRenderedPageBreak/>
+        <w:t xml:space="preserve"> </w:t>
+      </w:r>
+      <w:r>
+        <w:rPr>
+          <w:rFonts w:ascii="Arial" w:hAnsi="Arial" w:cs="Arial"/>
+          <w:sz w:val="18"/>
+          <w:szCs w:val="18"/>
+          <w:lang w:bidi="bn-IN"/>
+        </w:rPr>
+        <w:t>Visually impaired candidates appear at yesterday’s HSC examination at Pabna Government Women’s College center with the help of persons writing the answer scripts from dictation. Photo: The Daily Star</w:t>
+      </w:r>
+    </w:p>
+    <w:p>
+      <w:pPr>
+        <w:spacing w:after="0"/>
+        <w:jc w:val="both"/>
+        <w:rPr>
+          <w:rFonts w:ascii="Arial" w:hAnsi="Arial" w:cs="Arial"/>
           <w:sz w:val="18"/>
           <w:szCs w:val="18"/>
           <w:lang w:bidi="bn-IN"/>
@@ -14486,10 +14517,30 @@
     <w:p>
       <w:pPr>
         <w:spacing w:after="0"/>
-        <w:ind w:firstLine="720"/>
         <w:jc w:val="both"/>
         <w:rPr>
-          <w:rFonts w:ascii="SutonnyMJ" w:hAnsi="SutonnyMJ" w:cs="Nirmala UI"/>
+          <w:rFonts w:ascii="Arial" w:hAnsi="Arial" w:cs="Arial"/>
+          <w:sz w:val="18"/>
+          <w:szCs w:val="18"/>
+          <w:lang w:bidi="bn-IN"/>
+        </w:rPr>
+      </w:pPr>
+      <w:r>
+        <w:rPr>
+          <w:rFonts w:ascii="Arial" w:hAnsi="Arial" w:cs="Arial"/>
+          <w:sz w:val="18"/>
+          <w:szCs w:val="18"/>
+          <w:lang w:bidi="bn-IN"/>
+        </w:rPr>
+        <w:t>Defeating the barriers of visual impairment</w:t>
+      </w:r>
+    </w:p>
+    <w:p>
+      <w:pPr>
+        <w:spacing w:after="0"/>
+        <w:jc w:val="both"/>
+        <w:rPr>
+          <w:rFonts w:ascii="Arial" w:hAnsi="Arial" w:cs="Arial"/>
           <w:sz w:val="18"/>
           <w:szCs w:val="18"/>
           <w:lang w:bidi="bn-IN"/>
@@ -14499,15 +14550,603 @@
     <w:p>
       <w:pPr>
         <w:spacing w:after="0"/>
-        <w:ind w:firstLine="720"/>
         <w:jc w:val="both"/>
         <w:rPr>
-          <w:rFonts w:ascii="SutonnyMJ" w:hAnsi="SutonnyMJ" w:cs="Nirmala UI"/>
+          <w:rFonts w:ascii="Arial" w:hAnsi="Arial" w:cs="Arial"/>
           <w:sz w:val="18"/>
           <w:szCs w:val="18"/>
           <w:lang w:bidi="bn-IN"/>
         </w:rPr>
       </w:pPr>
+      <w:r>
+        <w:rPr>
+          <w:rFonts w:ascii="Arial" w:hAnsi="Arial" w:cs="Arial"/>
+          <w:sz w:val="18"/>
+          <w:szCs w:val="18"/>
+          <w:lang w:bidi="bn-IN"/>
+        </w:rPr>
+        <w:t xml:space="preserve">Ahmed Humayun Kabir </w:t>
+      </w:r>
+      <w:proofErr w:type="spellStart"/>
+      <w:r>
+        <w:rPr>
+          <w:rFonts w:ascii="Arial" w:hAnsi="Arial" w:cs="Arial"/>
+          <w:sz w:val="18"/>
+          <w:szCs w:val="18"/>
+          <w:lang w:bidi="bn-IN"/>
+        </w:rPr>
+        <w:t>Topu</w:t>
+      </w:r>
+      <w:proofErr w:type="spellEnd"/>
+      <w:r>
+        <w:rPr>
+          <w:rFonts w:ascii="Arial" w:hAnsi="Arial" w:cs="Arial"/>
+          <w:sz w:val="18"/>
+          <w:szCs w:val="18"/>
+          <w:lang w:bidi="bn-IN"/>
+        </w:rPr>
+        <w:t>, Pabna</w:t>
+      </w:r>
+    </w:p>
+    <w:p>
+      <w:pPr>
+        <w:spacing w:after="0"/>
+        <w:jc w:val="both"/>
+        <w:rPr>
+          <w:rFonts w:ascii="Arial" w:hAnsi="Arial" w:cs="Arial"/>
+          <w:sz w:val="18"/>
+          <w:szCs w:val="18"/>
+          <w:lang w:bidi="bn-IN"/>
+        </w:rPr>
+      </w:pPr>
+    </w:p>
+    <w:p>
+      <w:pPr>
+        <w:spacing w:after="0"/>
+        <w:jc w:val="both"/>
+        <w:rPr>
+          <w:rFonts w:ascii="Arial" w:hAnsi="Arial" w:cs="Arial"/>
+          <w:sz w:val="18"/>
+          <w:szCs w:val="18"/>
+          <w:lang w:bidi="bn-IN"/>
+        </w:rPr>
+      </w:pPr>
+      <w:r>
+        <w:rPr>
+          <w:rFonts w:ascii="Arial" w:hAnsi="Arial" w:cs="Arial"/>
+          <w:sz w:val="18"/>
+          <w:szCs w:val="18"/>
+          <w:lang w:bidi="bn-IN"/>
+        </w:rPr>
+        <w:t xml:space="preserve">Visually impaired since birth, four under-privileged youths are attending the ongoing HSC examinations at Pabna Government Women’s College </w:t>
+      </w:r>
+      <w:proofErr w:type="spellStart"/>
+      <w:r>
+        <w:rPr>
+          <w:rFonts w:ascii="Arial" w:hAnsi="Arial" w:cs="Arial"/>
+          <w:sz w:val="18"/>
+          <w:szCs w:val="18"/>
+          <w:lang w:bidi="bn-IN"/>
+        </w:rPr>
+        <w:t>centre</w:t>
+      </w:r>
+      <w:proofErr w:type="spellEnd"/>
+      <w:r>
+        <w:rPr>
+          <w:rFonts w:ascii="Arial" w:hAnsi="Arial" w:cs="Arial"/>
+          <w:sz w:val="18"/>
+          <w:szCs w:val="18"/>
+          <w:lang w:bidi="bn-IN"/>
+        </w:rPr>
+        <w:t xml:space="preserve"> as private candidates, thanks to </w:t>
+      </w:r>
+      <w:r>
+        <w:rPr>
+          <w:rFonts w:ascii="Arial" w:hAnsi="Arial" w:cs="Arial"/>
+          <w:sz w:val="18"/>
+          <w:szCs w:val="18"/>
+          <w:lang w:bidi="bn-IN"/>
+        </w:rPr>
+        <w:t xml:space="preserve">their determination and initiative of humanitarian organization </w:t>
+      </w:r>
+      <w:proofErr w:type="spellStart"/>
+      <w:r>
+        <w:rPr>
+          <w:rFonts w:ascii="Arial" w:hAnsi="Arial" w:cs="Arial"/>
+          <w:sz w:val="18"/>
+          <w:szCs w:val="18"/>
+          <w:lang w:bidi="bn-IN"/>
+        </w:rPr>
+        <w:t>Manab</w:t>
+      </w:r>
+      <w:proofErr w:type="spellEnd"/>
+      <w:r>
+        <w:rPr>
+          <w:rFonts w:ascii="Arial" w:hAnsi="Arial" w:cs="Arial"/>
+          <w:sz w:val="18"/>
+          <w:szCs w:val="18"/>
+          <w:lang w:bidi="bn-IN"/>
+        </w:rPr>
+        <w:t xml:space="preserve"> Kalyan Trust.</w:t>
+      </w:r>
+    </w:p>
+    <w:p>
+      <w:pPr>
+        <w:spacing w:after="0"/>
+        <w:jc w:val="both"/>
+        <w:rPr>
+          <w:rFonts w:ascii="Arial" w:hAnsi="Arial" w:cs="Arial"/>
+          <w:sz w:val="18"/>
+          <w:szCs w:val="18"/>
+          <w:lang w:bidi="bn-IN"/>
+        </w:rPr>
+      </w:pPr>
+      <w:r>
+        <w:rPr>
+          <w:rFonts w:ascii="Arial" w:hAnsi="Arial" w:cs="Arial"/>
+          <w:sz w:val="18"/>
+          <w:szCs w:val="18"/>
+          <w:lang w:bidi="bn-IN"/>
+        </w:rPr>
+        <w:t xml:space="preserve">The four examination are </w:t>
+      </w:r>
+      <w:proofErr w:type="spellStart"/>
+      <w:r>
+        <w:rPr>
+          <w:rFonts w:ascii="Arial" w:hAnsi="Arial" w:cs="Arial"/>
+          <w:sz w:val="18"/>
+          <w:szCs w:val="18"/>
+          <w:lang w:bidi="bn-IN"/>
+        </w:rPr>
+        <w:t>Shageb</w:t>
+      </w:r>
+      <w:proofErr w:type="spellEnd"/>
+      <w:r>
+        <w:rPr>
+          <w:rFonts w:ascii="Arial" w:hAnsi="Arial" w:cs="Arial"/>
+          <w:sz w:val="18"/>
+          <w:szCs w:val="18"/>
+          <w:lang w:bidi="bn-IN"/>
+        </w:rPr>
+        <w:t xml:space="preserve"> Ali of Char </w:t>
+      </w:r>
+      <w:proofErr w:type="spellStart"/>
+      <w:r>
+        <w:rPr>
+          <w:rFonts w:ascii="Arial" w:hAnsi="Arial" w:cs="Arial"/>
+          <w:sz w:val="18"/>
+          <w:szCs w:val="18"/>
+          <w:lang w:bidi="bn-IN"/>
+        </w:rPr>
+        <w:t>Malshapara</w:t>
+      </w:r>
+      <w:proofErr w:type="spellEnd"/>
+      <w:r>
+        <w:rPr>
+          <w:rFonts w:ascii="Arial" w:hAnsi="Arial" w:cs="Arial"/>
+          <w:sz w:val="18"/>
+          <w:szCs w:val="18"/>
+          <w:lang w:bidi="bn-IN"/>
+        </w:rPr>
+        <w:t xml:space="preserve"> village in </w:t>
+      </w:r>
+      <w:proofErr w:type="spellStart"/>
+      <w:r>
+        <w:rPr>
+          <w:rFonts w:ascii="Arial" w:hAnsi="Arial" w:cs="Arial"/>
+          <w:sz w:val="18"/>
+          <w:szCs w:val="18"/>
+          <w:lang w:bidi="bn-IN"/>
+        </w:rPr>
+        <w:t>Shirajganj</w:t>
+      </w:r>
+      <w:proofErr w:type="spellEnd"/>
+      <w:r>
+        <w:rPr>
+          <w:rFonts w:ascii="Arial" w:hAnsi="Arial" w:cs="Arial"/>
+          <w:sz w:val="18"/>
+          <w:szCs w:val="18"/>
+          <w:lang w:bidi="bn-IN"/>
+        </w:rPr>
+        <w:t xml:space="preserve">, </w:t>
+      </w:r>
+      <w:proofErr w:type="spellStart"/>
+      <w:r>
+        <w:rPr>
+          <w:rFonts w:ascii="Arial" w:hAnsi="Arial" w:cs="Arial"/>
+          <w:sz w:val="18"/>
+          <w:szCs w:val="18"/>
+          <w:lang w:bidi="bn-IN"/>
+        </w:rPr>
+        <w:t>Moniruzzaman</w:t>
+      </w:r>
+      <w:proofErr w:type="spellEnd"/>
+      <w:r>
+        <w:rPr>
+          <w:rFonts w:ascii="Arial" w:hAnsi="Arial" w:cs="Arial"/>
+          <w:sz w:val="18"/>
+          <w:szCs w:val="18"/>
+          <w:lang w:bidi="bn-IN"/>
+        </w:rPr>
+        <w:t xml:space="preserve"> of </w:t>
+      </w:r>
+      <w:proofErr w:type="spellStart"/>
+      <w:r>
+        <w:rPr>
+          <w:rFonts w:ascii="Arial" w:hAnsi="Arial" w:cs="Arial"/>
+          <w:sz w:val="18"/>
+          <w:szCs w:val="18"/>
+          <w:lang w:bidi="bn-IN"/>
+        </w:rPr>
+        <w:t>Brammanpara</w:t>
+      </w:r>
+      <w:proofErr w:type="spellEnd"/>
+      <w:r>
+        <w:rPr>
+          <w:rFonts w:ascii="Arial" w:hAnsi="Arial" w:cs="Arial"/>
+          <w:sz w:val="18"/>
+          <w:szCs w:val="18"/>
+          <w:lang w:bidi="bn-IN"/>
+        </w:rPr>
+        <w:t xml:space="preserve"> village in </w:t>
+      </w:r>
+      <w:proofErr w:type="spellStart"/>
+      <w:r>
+        <w:rPr>
+          <w:rFonts w:ascii="Arial" w:hAnsi="Arial" w:cs="Arial"/>
+          <w:sz w:val="18"/>
+          <w:szCs w:val="18"/>
+          <w:lang w:bidi="bn-IN"/>
+        </w:rPr>
+        <w:t>Narshindi</w:t>
+      </w:r>
+      <w:proofErr w:type="spellEnd"/>
+      <w:r>
+        <w:rPr>
+          <w:rFonts w:ascii="Arial" w:hAnsi="Arial" w:cs="Arial"/>
+          <w:sz w:val="18"/>
+          <w:szCs w:val="18"/>
+          <w:lang w:bidi="bn-IN"/>
+        </w:rPr>
+        <w:t xml:space="preserve">, Md. </w:t>
+      </w:r>
+      <w:proofErr w:type="spellStart"/>
+      <w:r>
+        <w:rPr>
+          <w:rFonts w:ascii="Arial" w:hAnsi="Arial" w:cs="Arial"/>
+          <w:sz w:val="18"/>
+          <w:szCs w:val="18"/>
+          <w:lang w:bidi="bn-IN"/>
+        </w:rPr>
+        <w:t>Monsur</w:t>
+      </w:r>
+      <w:proofErr w:type="spellEnd"/>
+      <w:r>
+        <w:rPr>
+          <w:rFonts w:ascii="Arial" w:hAnsi="Arial" w:cs="Arial"/>
+          <w:sz w:val="18"/>
+          <w:szCs w:val="18"/>
+          <w:lang w:bidi="bn-IN"/>
+        </w:rPr>
+        <w:t xml:space="preserve"> Ali of </w:t>
+      </w:r>
+      <w:proofErr w:type="spellStart"/>
+      <w:r>
+        <w:rPr>
+          <w:rFonts w:ascii="Arial" w:hAnsi="Arial" w:cs="Arial"/>
+          <w:sz w:val="18"/>
+          <w:szCs w:val="18"/>
+          <w:lang w:bidi="bn-IN"/>
+        </w:rPr>
+        <w:t>Rajabari</w:t>
+      </w:r>
+      <w:proofErr w:type="spellEnd"/>
+      <w:r>
+        <w:rPr>
+          <w:rFonts w:ascii="Arial" w:hAnsi="Arial" w:cs="Arial"/>
+          <w:sz w:val="18"/>
+          <w:szCs w:val="18"/>
+          <w:lang w:bidi="bn-IN"/>
+        </w:rPr>
+        <w:t xml:space="preserve"> village in </w:t>
+      </w:r>
+      <w:proofErr w:type="spellStart"/>
+      <w:r>
+        <w:rPr>
+          <w:rFonts w:ascii="Arial" w:hAnsi="Arial" w:cs="Arial"/>
+          <w:sz w:val="18"/>
+          <w:szCs w:val="18"/>
+          <w:lang w:bidi="bn-IN"/>
+        </w:rPr>
+        <w:t>Godagari</w:t>
+      </w:r>
+      <w:proofErr w:type="spellEnd"/>
+      <w:r>
+        <w:rPr>
+          <w:rFonts w:ascii="Arial" w:hAnsi="Arial" w:cs="Arial"/>
+          <w:sz w:val="18"/>
+          <w:szCs w:val="18"/>
+          <w:lang w:bidi="bn-IN"/>
+        </w:rPr>
+        <w:t xml:space="preserve"> of </w:t>
+      </w:r>
+      <w:proofErr w:type="spellStart"/>
+      <w:r>
+        <w:rPr>
+          <w:rFonts w:ascii="Arial" w:hAnsi="Arial" w:cs="Arial"/>
+          <w:sz w:val="18"/>
+          <w:szCs w:val="18"/>
+          <w:lang w:bidi="bn-IN"/>
+        </w:rPr>
+        <w:t>Rajsahi</w:t>
+      </w:r>
+      <w:proofErr w:type="spellEnd"/>
+      <w:r>
+        <w:rPr>
+          <w:rFonts w:ascii="Arial" w:hAnsi="Arial" w:cs="Arial"/>
+          <w:sz w:val="18"/>
+          <w:szCs w:val="18"/>
+          <w:lang w:bidi="bn-IN"/>
+        </w:rPr>
+        <w:t xml:space="preserve"> and </w:t>
+      </w:r>
+      <w:proofErr w:type="spellStart"/>
+      <w:r>
+        <w:rPr>
+          <w:rFonts w:ascii="Arial" w:hAnsi="Arial" w:cs="Arial"/>
+          <w:sz w:val="18"/>
+          <w:szCs w:val="18"/>
+          <w:lang w:bidi="bn-IN"/>
+        </w:rPr>
+        <w:t>Alhaz</w:t>
+      </w:r>
+      <w:proofErr w:type="spellEnd"/>
+      <w:r>
+        <w:rPr>
+          <w:rFonts w:ascii="Arial" w:hAnsi="Arial" w:cs="Arial"/>
+          <w:sz w:val="18"/>
+          <w:szCs w:val="18"/>
+          <w:lang w:bidi="bn-IN"/>
+        </w:rPr>
+        <w:t xml:space="preserve"> Uddin of </w:t>
+      </w:r>
+      <w:proofErr w:type="spellStart"/>
+      <w:r>
+        <w:rPr>
+          <w:rFonts w:ascii="Arial" w:hAnsi="Arial" w:cs="Arial"/>
+          <w:sz w:val="18"/>
+          <w:szCs w:val="18"/>
+          <w:lang w:bidi="bn-IN"/>
+        </w:rPr>
+        <w:t>Kuthibari</w:t>
+      </w:r>
+      <w:proofErr w:type="spellEnd"/>
+      <w:r>
+        <w:rPr>
+          <w:rFonts w:ascii="Arial" w:hAnsi="Arial" w:cs="Arial"/>
+          <w:sz w:val="18"/>
+          <w:szCs w:val="18"/>
+          <w:lang w:bidi="bn-IN"/>
+        </w:rPr>
+        <w:t xml:space="preserve"> village in </w:t>
+      </w:r>
+      <w:proofErr w:type="spellStart"/>
+      <w:r>
+        <w:rPr>
+          <w:rFonts w:ascii="Arial" w:hAnsi="Arial" w:cs="Arial"/>
+          <w:sz w:val="18"/>
+          <w:szCs w:val="18"/>
+          <w:lang w:bidi="bn-IN"/>
+        </w:rPr>
+        <w:t>Khoksha</w:t>
+      </w:r>
+      <w:proofErr w:type="spellEnd"/>
+      <w:r>
+        <w:rPr>
+          <w:rFonts w:ascii="Arial" w:hAnsi="Arial" w:cs="Arial"/>
+          <w:sz w:val="18"/>
+          <w:szCs w:val="18"/>
+          <w:lang w:bidi="bn-IN"/>
+        </w:rPr>
+        <w:t xml:space="preserve"> of </w:t>
+      </w:r>
+      <w:proofErr w:type="spellStart"/>
+      <w:r>
+        <w:rPr>
+          <w:rFonts w:ascii="Arial" w:hAnsi="Arial" w:cs="Arial"/>
+          <w:sz w:val="18"/>
+          <w:szCs w:val="18"/>
+          <w:lang w:bidi="bn-IN"/>
+        </w:rPr>
+        <w:t>Kushtia</w:t>
+      </w:r>
+      <w:proofErr w:type="spellEnd"/>
+      <w:r>
+        <w:rPr>
+          <w:rFonts w:ascii="Arial" w:hAnsi="Arial" w:cs="Arial"/>
+          <w:sz w:val="18"/>
+          <w:szCs w:val="18"/>
+          <w:lang w:bidi="bn-IN"/>
+        </w:rPr>
+        <w:t>.</w:t>
+      </w:r>
+    </w:p>
+    <w:p>
+      <w:pPr>
+        <w:spacing w:after="0"/>
+        <w:jc w:val="both"/>
+        <w:rPr>
+          <w:rFonts w:ascii="Arial" w:hAnsi="Arial" w:cs="Arial"/>
+          <w:sz w:val="18"/>
+          <w:szCs w:val="18"/>
+          <w:lang w:bidi="bn-IN"/>
+        </w:rPr>
+      </w:pPr>
+    </w:p>
+    <w:p>
+      <w:pPr>
+        <w:spacing w:after="0"/>
+        <w:jc w:val="both"/>
+        <w:rPr>
+          <w:rFonts w:ascii="Arial" w:hAnsi="Arial" w:cs="Arial"/>
+          <w:sz w:val="18"/>
+          <w:szCs w:val="18"/>
+          <w:lang w:bidi="bn-IN"/>
+        </w:rPr>
+      </w:pPr>
+      <w:r>
+        <w:rPr>
+          <w:rFonts w:ascii="Arial" w:hAnsi="Arial" w:cs="Arial"/>
+          <w:sz w:val="18"/>
+          <w:szCs w:val="18"/>
+          <w:lang w:bidi="bn-IN"/>
+        </w:rPr>
+        <w:t xml:space="preserve">“With </w:t>
+      </w:r>
+      <w:r>
+        <w:rPr>
+          <w:rFonts w:ascii="Arial" w:hAnsi="Arial" w:cs="Arial"/>
+          <w:sz w:val="18"/>
+          <w:szCs w:val="18"/>
+          <w:lang w:bidi="bn-IN"/>
+        </w:rPr>
+        <w:t xml:space="preserve">special permission from the education board they are appearing at the examinations, being aided by persons who write answer scripts as per dictation. A special room has been allotted for them,” said Md </w:t>
+      </w:r>
+      <w:proofErr w:type="spellStart"/>
+      <w:r>
+        <w:rPr>
+          <w:rFonts w:ascii="Arial" w:hAnsi="Arial" w:cs="Arial"/>
+          <w:sz w:val="18"/>
+          <w:szCs w:val="18"/>
+          <w:lang w:bidi="bn-IN"/>
+        </w:rPr>
+        <w:t>Shafikul</w:t>
+      </w:r>
+      <w:proofErr w:type="spellEnd"/>
+      <w:r>
+        <w:rPr>
+          <w:rFonts w:ascii="Arial" w:hAnsi="Arial" w:cs="Arial"/>
+          <w:sz w:val="18"/>
+          <w:szCs w:val="18"/>
+          <w:lang w:bidi="bn-IN"/>
+        </w:rPr>
+        <w:t xml:space="preserve"> Islam, acting principal of Pabna Government Woman’s College.</w:t>
+      </w:r>
+    </w:p>
+    <w:p>
+      <w:pPr>
+        <w:spacing w:after="0"/>
+        <w:jc w:val="both"/>
+        <w:rPr>
+          <w:rFonts w:ascii="Arial" w:hAnsi="Arial" w:cs="Arial"/>
+          <w:sz w:val="18"/>
+          <w:szCs w:val="18"/>
+          <w:lang w:bidi="bn-IN"/>
+        </w:rPr>
+      </w:pPr>
+    </w:p>
+    <w:p>
+      <w:pPr>
+        <w:spacing w:after="0"/>
+        <w:jc w:val="both"/>
+        <w:rPr>
+          <w:rFonts w:ascii="Arial" w:hAnsi="Arial" w:cs="Vrinda"/>
+          <w:sz w:val="18"/>
+          <w:szCs w:val="18"/>
+          <w:lang w:bidi="bn-IN"/>
+        </w:rPr>
+      </w:pPr>
+      <w:r>
+        <w:rPr>
+          <w:rFonts w:ascii="Arial" w:hAnsi="Arial" w:cs="Vrinda"/>
+          <w:sz w:val="18"/>
+          <w:szCs w:val="18"/>
+          <w:lang w:bidi="bn-IN"/>
+        </w:rPr>
+        <w:t xml:space="preserve">“In last year our </w:t>
+      </w:r>
+      <w:r>
+        <w:rPr>
+          <w:rFonts w:ascii="Arial" w:hAnsi="Arial" w:cs="Vrinda"/>
+          <w:sz w:val="18"/>
+          <w:szCs w:val="18"/>
+          <w:lang w:bidi="bn-IN"/>
+        </w:rPr>
+        <w:t>organization arranged their boarding and facilities for resumption of study here. And we have succeeded in helping them appear at this year’s HSC examinations with private registration. We are hopeful about their good results and success in life,” he said.</w:t>
+      </w:r>
+    </w:p>
+    <w:p>
+      <w:pPr>
+        <w:spacing w:after="0"/>
+        <w:jc w:val="both"/>
+        <w:rPr>
+          <w:rFonts w:ascii="Arial" w:hAnsi="Arial" w:cs="Vrinda"/>
+          <w:sz w:val="18"/>
+          <w:szCs w:val="18"/>
+          <w:lang w:bidi="bn-IN"/>
+        </w:rPr>
+      </w:pPr>
+      <w:r>
+        <w:rPr>
+          <w:rFonts w:ascii="Arial" w:hAnsi="Arial" w:cs="Vrinda"/>
+          <w:sz w:val="18"/>
+          <w:szCs w:val="18"/>
+          <w:lang w:bidi="bn-IN"/>
+        </w:rPr>
+        <w:t xml:space="preserve">“I had to discontinue study in 1999 due to poverty but I am </w:t>
+      </w:r>
+      <w:r>
+        <w:rPr>
+          <w:rFonts w:ascii="Arial" w:hAnsi="Arial" w:cs="Vrinda"/>
+          <w:sz w:val="18"/>
+          <w:szCs w:val="18"/>
+          <w:lang w:bidi="bn-IN"/>
+        </w:rPr>
+        <w:t xml:space="preserve">attending the HSC with good preparation. I have a dream to be a lawyer,” said Md </w:t>
+      </w:r>
+      <w:proofErr w:type="spellStart"/>
+      <w:r>
+        <w:rPr>
+          <w:rFonts w:ascii="Arial" w:hAnsi="Arial" w:cs="Vrinda"/>
+          <w:sz w:val="18"/>
+          <w:szCs w:val="18"/>
+          <w:lang w:bidi="bn-IN"/>
+        </w:rPr>
+        <w:t>Shaheb</w:t>
+      </w:r>
+      <w:proofErr w:type="spellEnd"/>
+      <w:r>
+        <w:rPr>
+          <w:rFonts w:ascii="Arial" w:hAnsi="Arial" w:cs="Vrinda"/>
+          <w:sz w:val="18"/>
+          <w:szCs w:val="18"/>
+          <w:lang w:bidi="bn-IN"/>
+        </w:rPr>
+        <w:t xml:space="preserve"> Ali, one of the four examinees.</w:t>
+      </w:r>
+    </w:p>
+    <w:p>
+      <w:pPr>
+        <w:spacing w:after="0"/>
+        <w:jc w:val="both"/>
+        <w:rPr>
+          <w:rFonts w:ascii="Arial" w:hAnsi="Arial" w:cs="Vrinda"/>
+          <w:sz w:val="18"/>
+          <w:szCs w:val="18"/>
+          <w:lang w:bidi="bn-IN"/>
+        </w:rPr>
+      </w:pPr>
+      <w:r>
+        <w:rPr>
+          <w:rFonts w:ascii="Arial" w:hAnsi="Arial" w:cs="Vrinda"/>
+          <w:sz w:val="18"/>
+          <w:szCs w:val="18"/>
+          <w:lang w:bidi="bn-IN"/>
+        </w:rPr>
+        <w:t>The three others also expressed their vision of success through education.</w:t>
+      </w:r>
+      <w:bookmarkStart w:id="0" w:name="_GoBack"/>
+      <w:bookmarkEnd w:id="0"/>
     </w:p>
     <w:sectPr>
       <w:pgSz w:w="12240" w:h="15840" w:code="1"/>
@@ -14972,6 +15611,7 @@
   <w:style w:type="character" w:default="1" w:styleId="DefaultParagraphFont">
     <w:name w:val="Default Paragraph Font"/>
     <w:uiPriority w:val="1"/>
+    <w:semiHidden/>
     <w:unhideWhenUsed/>
   </w:style>
   <w:style w:type="table" w:default="1" w:styleId="TableNormal">
@@ -15173,14 +15813,14 @@
     <w:charset w:val="00"/>
     <w:family w:val="swiss"/>
     <w:pitch w:val="variable"/>
-    <w:sig w:usb0="E0002AFF" w:usb1="4000ACFF" w:usb2="00000001" w:usb3="00000000" w:csb0="000001FF" w:csb1="00000000"/>
+    <w:sig w:usb0="E0002EFF" w:usb1="C000247B" w:usb2="00000009" w:usb3="00000000" w:csb0="000001FF" w:csb1="00000000"/>
   </w:font>
   <w:font w:name="Times New Roman">
     <w:panose1 w:val="02020603050405020304"/>
     <w:charset w:val="00"/>
     <w:family w:val="roman"/>
     <w:pitch w:val="variable"/>
-    <w:sig w:usb0="E0002AFF" w:usb1="C0007843" w:usb2="00000009" w:usb3="00000000" w:csb0="000001FF" w:csb1="00000000"/>
+    <w:sig w:usb0="E0002EFF" w:usb1="C000785B" w:usb2="00000009" w:usb3="00000000" w:csb0="000001FF" w:csb1="00000000"/>
   </w:font>
   <w:font w:name="Segoe UI">
     <w:panose1 w:val="020B0502040204020203"/>
@@ -15208,14 +15848,14 @@
     <w:charset w:val="00"/>
     <w:family w:val="swiss"/>
     <w:pitch w:val="variable"/>
-    <w:sig w:usb0="A0002AEF" w:usb1="4000207B" w:usb2="00000000" w:usb3="00000000" w:csb0="000001FF" w:csb1="00000000"/>
+    <w:sig w:usb0="E0002AFF" w:usb1="C000247B" w:usb2="00000009" w:usb3="00000000" w:csb0="000001FF" w:csb1="00000000"/>
   </w:font>
   <w:font w:name="Arial">
     <w:panose1 w:val="020B0604020202020204"/>
     <w:charset w:val="00"/>
     <w:family w:val="swiss"/>
     <w:pitch w:val="variable"/>
-    <w:sig w:usb0="E0002AFF" w:usb1="C0007843" w:usb2="00000009" w:usb3="00000000" w:csb0="000001FF" w:csb1="00000000"/>
+    <w:sig w:usb0="E0002EFF" w:usb1="C000785B" w:usb2="00000009" w:usb3="00000000" w:csb0="000001FF" w:csb1="00000000"/>
   </w:font>
   <w:font w:name="Vrinda">
     <w:panose1 w:val="00000400000000000000"/>
@@ -15252,6 +15892,7 @@
     <w:rsidRoot w:val="001F7895"/>
     <w:rsid w:val="001F7895"/>
     <w:rsid w:val="00AA0A17"/>
+    <w:rsid w:val="00B21DCD"/>
     <w:rsid w:val="00DD0248"/>
     <w:rsid w:val="00F2262B"/>
   </w:rsids>
@@ -16019,7 +16660,7 @@
 </file>
 
 <file path=customXml/itemProps1.xml><?xml version="1.0" encoding="utf-8"?>
-<ds:datastoreItem xmlns:ds="http://schemas.openxmlformats.org/officeDocument/2006/customXml" ds:itemID="{A325D22D-9D3F-4263-A2EC-A1A5489335ED}">
+<ds:datastoreItem xmlns:ds="http://schemas.openxmlformats.org/officeDocument/2006/customXml" ds:itemID="{6AD28BF1-E95A-4C9E-AC7C-A805EC10C2D2}">
   <ds:schemaRefs>
     <ds:schemaRef ds:uri="http://schemas.openxmlformats.org/officeDocument/2006/bibliography"/>
   </ds:schemaRefs>

</xml_diff>

<commit_message>
news number 4: redesign page stacture
</commit_message>
<xml_diff>
--- a/ebook.docx
+++ b/ebook.docx
@@ -14476,7 +14476,7 @@
         <w:spacing w:after="0"/>
         <w:jc w:val="both"/>
         <w:rPr>
-          <w:rFonts w:ascii="Arial" w:hAnsi="Arial" w:cs="Arial"/>
+          <w:rFonts w:ascii="SutonnyMJ" w:hAnsi="SutonnyMJ" w:cs="Nirmala UI"/>
           <w:sz w:val="18"/>
           <w:szCs w:val="18"/>
           <w:lang w:bidi="bn-IN"/>
@@ -14484,22 +14484,185 @@
       </w:pPr>
       <w:r>
         <w:rPr>
-          <w:rFonts w:ascii="SutonnyMJ" w:hAnsi="SutonnyMJ" w:cs="Nirmala UI"/>
-          <w:sz w:val="18"/>
-          <w:szCs w:val="18"/>
-          <w:lang w:bidi="bn-IN"/>
+          <w:rFonts w:ascii="SutonnyMJ" w:hAnsi="SutonnyMJ"/>
+          <w:smallCaps/>
+          <w:noProof/>
+          <w:sz w:val="26"/>
+          <w:szCs w:val="26"/>
         </w:rPr>
         <w:lastRenderedPageBreak/>
-        <w:t xml:space="preserve"> </w:t>
-      </w:r>
-      <w:r>
-        <w:rPr>
-          <w:rFonts w:ascii="Arial" w:hAnsi="Arial" w:cs="Arial"/>
-          <w:sz w:val="18"/>
-          <w:szCs w:val="18"/>
-          <w:lang w:bidi="bn-IN"/>
-        </w:rPr>
-        <w:t>Visually impaired candidates appear at yesterday’s HSC examination at Pabna Government Women’s College center with the help of persons writing the answer scripts from dictation. Photo: The Daily Star</w:t>
+        <mc:AlternateContent>
+          <mc:Choice Requires="wps">
+            <w:drawing>
+              <wp:anchor distT="0" distB="0" distL="114300" distR="114300" simplePos="0" relativeHeight="251678720" behindDoc="0" locked="0" layoutInCell="1" allowOverlap="1" wp14:anchorId="3EC13F1F" wp14:editId="47256B99">
+                <wp:simplePos x="0" y="0"/>
+                <wp:positionH relativeFrom="column">
+                  <wp:posOffset>28575</wp:posOffset>
+                </wp:positionH>
+                <wp:positionV relativeFrom="paragraph">
+                  <wp:posOffset>-19050</wp:posOffset>
+                </wp:positionV>
+                <wp:extent cx="4593590" cy="3114675"/>
+                <wp:effectExtent l="0" t="0" r="16510" b="28575"/>
+                <wp:wrapNone/>
+                <wp:docPr id="6" name="Text Box 6"/>
+                <wp:cNvGraphicFramePr/>
+                <a:graphic xmlns:a="http://schemas.openxmlformats.org/drawingml/2006/main">
+                  <a:graphicData uri="http://schemas.microsoft.com/office/word/2010/wordprocessingShape">
+                    <wps:wsp>
+                      <wps:cNvSpPr txBox="1"/>
+                      <wps:spPr>
+                        <a:xfrm>
+                          <a:off x="0" y="0"/>
+                          <a:ext cx="4593590" cy="3114675"/>
+                        </a:xfrm>
+                        <a:prstGeom prst="rect">
+                          <a:avLst/>
+                        </a:prstGeom>
+                        <a:solidFill>
+                          <a:schemeClr val="lt1"/>
+                        </a:solidFill>
+                        <a:ln w="6350">
+                          <a:solidFill>
+                            <a:prstClr val="black"/>
+                          </a:solidFill>
+                        </a:ln>
+                      </wps:spPr>
+                      <wps:txbx>
+                        <w:txbxContent>
+                          <w:p>
+                            <w:pPr>
+                              <w:jc w:val="right"/>
+                            </w:pPr>
+                            <w:r>
+                              <w:rPr>
+                                <w:noProof/>
+                              </w:rPr>
+                              <w:drawing>
+                                <wp:inline distT="0" distB="0" distL="0" distR="0" wp14:anchorId="6C7EB774" wp14:editId="7F043948">
+                                  <wp:extent cx="4491355" cy="2333625"/>
+                                  <wp:effectExtent l="0" t="0" r="4445" b="9525"/>
+                                  <wp:docPr id="10" name="Picture 10"/>
+                                  <wp:cNvGraphicFramePr>
+                                    <a:graphicFrameLocks xmlns:a="http://schemas.openxmlformats.org/drawingml/2006/main" noChangeAspect="1"/>
+                                  </wp:cNvGraphicFramePr>
+                                  <a:graphic xmlns:a="http://schemas.openxmlformats.org/drawingml/2006/main">
+                                    <a:graphicData uri="http://schemas.openxmlformats.org/drawingml/2006/picture">
+                                      <pic:pic xmlns:pic="http://schemas.openxmlformats.org/drawingml/2006/picture">
+                                        <pic:nvPicPr>
+                                          <pic:cNvPr id="9" name="Screenshot (6).png"/>
+                                          <pic:cNvPicPr/>
+                                        </pic:nvPicPr>
+                                        <pic:blipFill>
+                                          <a:blip r:embed="rId10">
+                                            <a:extLst>
+                                              <a:ext uri="{28A0092B-C50C-407E-A947-70E740481C1C}">
+                                                <a14:useLocalDpi xmlns:a14="http://schemas.microsoft.com/office/drawing/2010/main" val="0"/>
+                                              </a:ext>
+                                            </a:extLst>
+                                          </a:blip>
+                                          <a:stretch>
+                                            <a:fillRect/>
+                                          </a:stretch>
+                                        </pic:blipFill>
+                                        <pic:spPr>
+                                          <a:xfrm>
+                                            <a:off x="0" y="0"/>
+                                            <a:ext cx="4572954" cy="2376022"/>
+                                          </a:xfrm>
+                                          <a:prstGeom prst="rect">
+                                            <a:avLst/>
+                                          </a:prstGeom>
+                                        </pic:spPr>
+                                      </pic:pic>
+                                    </a:graphicData>
+                                  </a:graphic>
+                                </wp:inline>
+                              </w:drawing>
+                            </w:r>
+                          </w:p>
+                        </w:txbxContent>
+                      </wps:txbx>
+                      <wps:bodyPr rot="0" spcFirstLastPara="0" vertOverflow="overflow" horzOverflow="overflow" vert="horz" wrap="square" lIns="91440" tIns="45720" rIns="91440" bIns="45720" numCol="1" spcCol="0" rtlCol="0" fromWordArt="0" anchor="t" anchorCtr="0" forceAA="0" compatLnSpc="1">
+                        <a:prstTxWarp prst="textNoShape">
+                          <a:avLst/>
+                        </a:prstTxWarp>
+                        <a:noAutofit/>
+                      </wps:bodyPr>
+                    </wps:wsp>
+                  </a:graphicData>
+                </a:graphic>
+                <wp14:sizeRelH relativeFrom="margin">
+                  <wp14:pctWidth>0</wp14:pctWidth>
+                </wp14:sizeRelH>
+                <wp14:sizeRelV relativeFrom="margin">
+                  <wp14:pctHeight>0</wp14:pctHeight>
+                </wp14:sizeRelV>
+              </wp:anchor>
+            </w:drawing>
+          </mc:Choice>
+          <mc:Fallback>
+            <w:pict>
+              <v:shape w14:anchorId="3EC13F1F" id="Text Box 6" o:spid="_x0000_s1037" type="#_x0000_t202" style="position:absolute;left:0;text-align:left;margin-left:2.25pt;margin-top:-1.5pt;width:361.7pt;height:245.25pt;z-index:251678720;visibility:visible;mso-wrap-style:square;mso-width-percent:0;mso-height-percent:0;mso-wrap-distance-left:9pt;mso-wrap-distance-top:0;mso-wrap-distance-right:9pt;mso-wrap-distance-bottom:0;mso-position-horizontal:absolute;mso-position-horizontal-relative:text;mso-position-vertical:absolute;mso-position-vertical-relative:text;mso-width-percent:0;mso-height-percent:0;mso-width-relative:margin;mso-height-relative:margin;v-text-anchor:top" o:gfxdata="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" fillcolor="white [3201]" strokeweight=".5pt">
+                <v:textbox>
+                  <w:txbxContent>
+                    <w:p>
+                      <w:pPr>
+                        <w:jc w:val="right"/>
+                      </w:pPr>
+                      <w:r>
+                        <w:rPr>
+                          <w:noProof/>
+                        </w:rPr>
+                        <w:drawing>
+                          <wp:inline distT="0" distB="0" distL="0" distR="0" wp14:anchorId="6C7EB774" wp14:editId="7F043948">
+                            <wp:extent cx="4491355" cy="2333625"/>
+                            <wp:effectExtent l="0" t="0" r="4445" b="9525"/>
+                            <wp:docPr id="10" name="Picture 10"/>
+                            <wp:cNvGraphicFramePr>
+                              <a:graphicFrameLocks xmlns:a="http://schemas.openxmlformats.org/drawingml/2006/main" noChangeAspect="1"/>
+                            </wp:cNvGraphicFramePr>
+                            <a:graphic xmlns:a="http://schemas.openxmlformats.org/drawingml/2006/main">
+                              <a:graphicData uri="http://schemas.openxmlformats.org/drawingml/2006/picture">
+                                <pic:pic xmlns:pic="http://schemas.openxmlformats.org/drawingml/2006/picture">
+                                  <pic:nvPicPr>
+                                    <pic:cNvPr id="9" name="Screenshot (6).png"/>
+                                    <pic:cNvPicPr/>
+                                  </pic:nvPicPr>
+                                  <pic:blipFill>
+                                    <a:blip r:embed="rId10">
+                                      <a:extLst>
+                                        <a:ext uri="{28A0092B-C50C-407E-A947-70E740481C1C}">
+                                          <a14:useLocalDpi xmlns:a14="http://schemas.microsoft.com/office/drawing/2010/main" val="0"/>
+                                        </a:ext>
+                                      </a:extLst>
+                                    </a:blip>
+                                    <a:stretch>
+                                      <a:fillRect/>
+                                    </a:stretch>
+                                  </pic:blipFill>
+                                  <pic:spPr>
+                                    <a:xfrm>
+                                      <a:off x="0" y="0"/>
+                                      <a:ext cx="4572954" cy="2376022"/>
+                                    </a:xfrm>
+                                    <a:prstGeom prst="rect">
+                                      <a:avLst/>
+                                    </a:prstGeom>
+                                  </pic:spPr>
+                                </pic:pic>
+                              </a:graphicData>
+                            </a:graphic>
+                          </wp:inline>
+                        </w:drawing>
+                      </w:r>
+                    </w:p>
+                  </w:txbxContent>
+                </v:textbox>
+              </v:shape>
+            </w:pict>
+          </mc:Fallback>
+        </mc:AlternateContent>
       </w:r>
     </w:p>
     <w:p>
@@ -14507,7 +14670,7 @@
         <w:spacing w:after="0"/>
         <w:jc w:val="both"/>
         <w:rPr>
-          <w:rFonts w:ascii="Arial" w:hAnsi="Arial" w:cs="Arial"/>
+          <w:rFonts w:ascii="SutonnyMJ" w:hAnsi="SutonnyMJ" w:cs="Nirmala UI"/>
           <w:sz w:val="18"/>
           <w:szCs w:val="18"/>
           <w:lang w:bidi="bn-IN"/>
@@ -14519,28 +14682,7 @@
         <w:spacing w:after="0"/>
         <w:jc w:val="both"/>
         <w:rPr>
-          <w:rFonts w:ascii="Arial" w:hAnsi="Arial" w:cs="Arial"/>
-          <w:sz w:val="18"/>
-          <w:szCs w:val="18"/>
-          <w:lang w:bidi="bn-IN"/>
-        </w:rPr>
-      </w:pPr>
-      <w:r>
-        <w:rPr>
-          <w:rFonts w:ascii="Arial" w:hAnsi="Arial" w:cs="Arial"/>
-          <w:sz w:val="18"/>
-          <w:szCs w:val="18"/>
-          <w:lang w:bidi="bn-IN"/>
-        </w:rPr>
-        <w:t>Defeating the barriers of visual impairment</w:t>
-      </w:r>
-    </w:p>
-    <w:p>
-      <w:pPr>
-        <w:spacing w:after="0"/>
-        <w:jc w:val="both"/>
-        <w:rPr>
-          <w:rFonts w:ascii="Arial" w:hAnsi="Arial" w:cs="Arial"/>
+          <w:rFonts w:ascii="SutonnyMJ" w:hAnsi="SutonnyMJ" w:cs="Nirmala UI"/>
           <w:sz w:val="18"/>
           <w:szCs w:val="18"/>
           <w:lang w:bidi="bn-IN"/>
@@ -14552,48 +14694,7 @@
         <w:spacing w:after="0"/>
         <w:jc w:val="both"/>
         <w:rPr>
-          <w:rFonts w:ascii="Arial" w:hAnsi="Arial" w:cs="Arial"/>
-          <w:sz w:val="18"/>
-          <w:szCs w:val="18"/>
-          <w:lang w:bidi="bn-IN"/>
-        </w:rPr>
-      </w:pPr>
-      <w:r>
-        <w:rPr>
-          <w:rFonts w:ascii="Arial" w:hAnsi="Arial" w:cs="Arial"/>
-          <w:sz w:val="18"/>
-          <w:szCs w:val="18"/>
-          <w:lang w:bidi="bn-IN"/>
-        </w:rPr>
-        <w:t xml:space="preserve">Ahmed Humayun Kabir </w:t>
-      </w:r>
-      <w:proofErr w:type="spellStart"/>
-      <w:r>
-        <w:rPr>
-          <w:rFonts w:ascii="Arial" w:hAnsi="Arial" w:cs="Arial"/>
-          <w:sz w:val="18"/>
-          <w:szCs w:val="18"/>
-          <w:lang w:bidi="bn-IN"/>
-        </w:rPr>
-        <w:t>Topu</w:t>
-      </w:r>
-      <w:proofErr w:type="spellEnd"/>
-      <w:r>
-        <w:rPr>
-          <w:rFonts w:ascii="Arial" w:hAnsi="Arial" w:cs="Arial"/>
-          <w:sz w:val="18"/>
-          <w:szCs w:val="18"/>
-          <w:lang w:bidi="bn-IN"/>
-        </w:rPr>
-        <w:t>, Pabna</w:t>
-      </w:r>
-    </w:p>
-    <w:p>
-      <w:pPr>
-        <w:spacing w:after="0"/>
-        <w:jc w:val="both"/>
-        <w:rPr>
-          <w:rFonts w:ascii="Arial" w:hAnsi="Arial" w:cs="Arial"/>
+          <w:rFonts w:ascii="SutonnyMJ" w:hAnsi="SutonnyMJ" w:cs="Nirmala UI"/>
           <w:sz w:val="18"/>
           <w:szCs w:val="18"/>
           <w:lang w:bidi="bn-IN"/>
@@ -14605,378 +14706,7 @@
         <w:spacing w:after="0"/>
         <w:jc w:val="both"/>
         <w:rPr>
-          <w:rFonts w:ascii="Arial" w:hAnsi="Arial" w:cs="Arial"/>
-          <w:sz w:val="18"/>
-          <w:szCs w:val="18"/>
-          <w:lang w:bidi="bn-IN"/>
-        </w:rPr>
-      </w:pPr>
-      <w:r>
-        <w:rPr>
-          <w:rFonts w:ascii="Arial" w:hAnsi="Arial" w:cs="Arial"/>
-          <w:sz w:val="18"/>
-          <w:szCs w:val="18"/>
-          <w:lang w:bidi="bn-IN"/>
-        </w:rPr>
-        <w:t xml:space="preserve">Visually impaired since birth, four under-privileged youths are attending the ongoing HSC examinations at Pabna Government Women’s College </w:t>
-      </w:r>
-      <w:proofErr w:type="spellStart"/>
-      <w:r>
-        <w:rPr>
-          <w:rFonts w:ascii="Arial" w:hAnsi="Arial" w:cs="Arial"/>
-          <w:sz w:val="18"/>
-          <w:szCs w:val="18"/>
-          <w:lang w:bidi="bn-IN"/>
-        </w:rPr>
-        <w:t>centre</w:t>
-      </w:r>
-      <w:proofErr w:type="spellEnd"/>
-      <w:r>
-        <w:rPr>
-          <w:rFonts w:ascii="Arial" w:hAnsi="Arial" w:cs="Arial"/>
-          <w:sz w:val="18"/>
-          <w:szCs w:val="18"/>
-          <w:lang w:bidi="bn-IN"/>
-        </w:rPr>
-        <w:t xml:space="preserve"> as private candidates, thanks to </w:t>
-      </w:r>
-      <w:r>
-        <w:rPr>
-          <w:rFonts w:ascii="Arial" w:hAnsi="Arial" w:cs="Arial"/>
-          <w:sz w:val="18"/>
-          <w:szCs w:val="18"/>
-          <w:lang w:bidi="bn-IN"/>
-        </w:rPr>
-        <w:t xml:space="preserve">their determination and initiative of humanitarian organization </w:t>
-      </w:r>
-      <w:proofErr w:type="spellStart"/>
-      <w:r>
-        <w:rPr>
-          <w:rFonts w:ascii="Arial" w:hAnsi="Arial" w:cs="Arial"/>
-          <w:sz w:val="18"/>
-          <w:szCs w:val="18"/>
-          <w:lang w:bidi="bn-IN"/>
-        </w:rPr>
-        <w:t>Manab</w:t>
-      </w:r>
-      <w:proofErr w:type="spellEnd"/>
-      <w:r>
-        <w:rPr>
-          <w:rFonts w:ascii="Arial" w:hAnsi="Arial" w:cs="Arial"/>
-          <w:sz w:val="18"/>
-          <w:szCs w:val="18"/>
-          <w:lang w:bidi="bn-IN"/>
-        </w:rPr>
-        <w:t xml:space="preserve"> Kalyan Trust.</w:t>
-      </w:r>
-    </w:p>
-    <w:p>
-      <w:pPr>
-        <w:spacing w:after="0"/>
-        <w:jc w:val="both"/>
-        <w:rPr>
-          <w:rFonts w:ascii="Arial" w:hAnsi="Arial" w:cs="Arial"/>
-          <w:sz w:val="18"/>
-          <w:szCs w:val="18"/>
-          <w:lang w:bidi="bn-IN"/>
-        </w:rPr>
-      </w:pPr>
-      <w:r>
-        <w:rPr>
-          <w:rFonts w:ascii="Arial" w:hAnsi="Arial" w:cs="Arial"/>
-          <w:sz w:val="18"/>
-          <w:szCs w:val="18"/>
-          <w:lang w:bidi="bn-IN"/>
-        </w:rPr>
-        <w:t xml:space="preserve">The four examination are </w:t>
-      </w:r>
-      <w:proofErr w:type="spellStart"/>
-      <w:r>
-        <w:rPr>
-          <w:rFonts w:ascii="Arial" w:hAnsi="Arial" w:cs="Arial"/>
-          <w:sz w:val="18"/>
-          <w:szCs w:val="18"/>
-          <w:lang w:bidi="bn-IN"/>
-        </w:rPr>
-        <w:t>Shageb</w:t>
-      </w:r>
-      <w:proofErr w:type="spellEnd"/>
-      <w:r>
-        <w:rPr>
-          <w:rFonts w:ascii="Arial" w:hAnsi="Arial" w:cs="Arial"/>
-          <w:sz w:val="18"/>
-          <w:szCs w:val="18"/>
-          <w:lang w:bidi="bn-IN"/>
-        </w:rPr>
-        <w:t xml:space="preserve"> Ali of Char </w:t>
-      </w:r>
-      <w:proofErr w:type="spellStart"/>
-      <w:r>
-        <w:rPr>
-          <w:rFonts w:ascii="Arial" w:hAnsi="Arial" w:cs="Arial"/>
-          <w:sz w:val="18"/>
-          <w:szCs w:val="18"/>
-          <w:lang w:bidi="bn-IN"/>
-        </w:rPr>
-        <w:t>Malshapara</w:t>
-      </w:r>
-      <w:proofErr w:type="spellEnd"/>
-      <w:r>
-        <w:rPr>
-          <w:rFonts w:ascii="Arial" w:hAnsi="Arial" w:cs="Arial"/>
-          <w:sz w:val="18"/>
-          <w:szCs w:val="18"/>
-          <w:lang w:bidi="bn-IN"/>
-        </w:rPr>
-        <w:t xml:space="preserve"> village in </w:t>
-      </w:r>
-      <w:proofErr w:type="spellStart"/>
-      <w:r>
-        <w:rPr>
-          <w:rFonts w:ascii="Arial" w:hAnsi="Arial" w:cs="Arial"/>
-          <w:sz w:val="18"/>
-          <w:szCs w:val="18"/>
-          <w:lang w:bidi="bn-IN"/>
-        </w:rPr>
-        <w:t>Shirajganj</w:t>
-      </w:r>
-      <w:proofErr w:type="spellEnd"/>
-      <w:r>
-        <w:rPr>
-          <w:rFonts w:ascii="Arial" w:hAnsi="Arial" w:cs="Arial"/>
-          <w:sz w:val="18"/>
-          <w:szCs w:val="18"/>
-          <w:lang w:bidi="bn-IN"/>
-        </w:rPr>
-        <w:t xml:space="preserve">, </w:t>
-      </w:r>
-      <w:proofErr w:type="spellStart"/>
-      <w:r>
-        <w:rPr>
-          <w:rFonts w:ascii="Arial" w:hAnsi="Arial" w:cs="Arial"/>
-          <w:sz w:val="18"/>
-          <w:szCs w:val="18"/>
-          <w:lang w:bidi="bn-IN"/>
-        </w:rPr>
-        <w:t>Moniruzzaman</w:t>
-      </w:r>
-      <w:proofErr w:type="spellEnd"/>
-      <w:r>
-        <w:rPr>
-          <w:rFonts w:ascii="Arial" w:hAnsi="Arial" w:cs="Arial"/>
-          <w:sz w:val="18"/>
-          <w:szCs w:val="18"/>
-          <w:lang w:bidi="bn-IN"/>
-        </w:rPr>
-        <w:t xml:space="preserve"> of </w:t>
-      </w:r>
-      <w:proofErr w:type="spellStart"/>
-      <w:r>
-        <w:rPr>
-          <w:rFonts w:ascii="Arial" w:hAnsi="Arial" w:cs="Arial"/>
-          <w:sz w:val="18"/>
-          <w:szCs w:val="18"/>
-          <w:lang w:bidi="bn-IN"/>
-        </w:rPr>
-        <w:t>Brammanpara</w:t>
-      </w:r>
-      <w:proofErr w:type="spellEnd"/>
-      <w:r>
-        <w:rPr>
-          <w:rFonts w:ascii="Arial" w:hAnsi="Arial" w:cs="Arial"/>
-          <w:sz w:val="18"/>
-          <w:szCs w:val="18"/>
-          <w:lang w:bidi="bn-IN"/>
-        </w:rPr>
-        <w:t xml:space="preserve"> village in </w:t>
-      </w:r>
-      <w:proofErr w:type="spellStart"/>
-      <w:r>
-        <w:rPr>
-          <w:rFonts w:ascii="Arial" w:hAnsi="Arial" w:cs="Arial"/>
-          <w:sz w:val="18"/>
-          <w:szCs w:val="18"/>
-          <w:lang w:bidi="bn-IN"/>
-        </w:rPr>
-        <w:t>Narshindi</w:t>
-      </w:r>
-      <w:proofErr w:type="spellEnd"/>
-      <w:r>
-        <w:rPr>
-          <w:rFonts w:ascii="Arial" w:hAnsi="Arial" w:cs="Arial"/>
-          <w:sz w:val="18"/>
-          <w:szCs w:val="18"/>
-          <w:lang w:bidi="bn-IN"/>
-        </w:rPr>
-        <w:t xml:space="preserve">, Md. </w:t>
-      </w:r>
-      <w:proofErr w:type="spellStart"/>
-      <w:r>
-        <w:rPr>
-          <w:rFonts w:ascii="Arial" w:hAnsi="Arial" w:cs="Arial"/>
-          <w:sz w:val="18"/>
-          <w:szCs w:val="18"/>
-          <w:lang w:bidi="bn-IN"/>
-        </w:rPr>
-        <w:t>Monsur</w:t>
-      </w:r>
-      <w:proofErr w:type="spellEnd"/>
-      <w:r>
-        <w:rPr>
-          <w:rFonts w:ascii="Arial" w:hAnsi="Arial" w:cs="Arial"/>
-          <w:sz w:val="18"/>
-          <w:szCs w:val="18"/>
-          <w:lang w:bidi="bn-IN"/>
-        </w:rPr>
-        <w:t xml:space="preserve"> Ali of </w:t>
-      </w:r>
-      <w:proofErr w:type="spellStart"/>
-      <w:r>
-        <w:rPr>
-          <w:rFonts w:ascii="Arial" w:hAnsi="Arial" w:cs="Arial"/>
-          <w:sz w:val="18"/>
-          <w:szCs w:val="18"/>
-          <w:lang w:bidi="bn-IN"/>
-        </w:rPr>
-        <w:t>Rajabari</w:t>
-      </w:r>
-      <w:proofErr w:type="spellEnd"/>
-      <w:r>
-        <w:rPr>
-          <w:rFonts w:ascii="Arial" w:hAnsi="Arial" w:cs="Arial"/>
-          <w:sz w:val="18"/>
-          <w:szCs w:val="18"/>
-          <w:lang w:bidi="bn-IN"/>
-        </w:rPr>
-        <w:t xml:space="preserve"> village in </w:t>
-      </w:r>
-      <w:proofErr w:type="spellStart"/>
-      <w:r>
-        <w:rPr>
-          <w:rFonts w:ascii="Arial" w:hAnsi="Arial" w:cs="Arial"/>
-          <w:sz w:val="18"/>
-          <w:szCs w:val="18"/>
-          <w:lang w:bidi="bn-IN"/>
-        </w:rPr>
-        <w:t>Godagari</w:t>
-      </w:r>
-      <w:proofErr w:type="spellEnd"/>
-      <w:r>
-        <w:rPr>
-          <w:rFonts w:ascii="Arial" w:hAnsi="Arial" w:cs="Arial"/>
-          <w:sz w:val="18"/>
-          <w:szCs w:val="18"/>
-          <w:lang w:bidi="bn-IN"/>
-        </w:rPr>
-        <w:t xml:space="preserve"> of </w:t>
-      </w:r>
-      <w:proofErr w:type="spellStart"/>
-      <w:r>
-        <w:rPr>
-          <w:rFonts w:ascii="Arial" w:hAnsi="Arial" w:cs="Arial"/>
-          <w:sz w:val="18"/>
-          <w:szCs w:val="18"/>
-          <w:lang w:bidi="bn-IN"/>
-        </w:rPr>
-        <w:t>Rajsahi</w:t>
-      </w:r>
-      <w:proofErr w:type="spellEnd"/>
-      <w:r>
-        <w:rPr>
-          <w:rFonts w:ascii="Arial" w:hAnsi="Arial" w:cs="Arial"/>
-          <w:sz w:val="18"/>
-          <w:szCs w:val="18"/>
-          <w:lang w:bidi="bn-IN"/>
-        </w:rPr>
-        <w:t xml:space="preserve"> and </w:t>
-      </w:r>
-      <w:proofErr w:type="spellStart"/>
-      <w:r>
-        <w:rPr>
-          <w:rFonts w:ascii="Arial" w:hAnsi="Arial" w:cs="Arial"/>
-          <w:sz w:val="18"/>
-          <w:szCs w:val="18"/>
-          <w:lang w:bidi="bn-IN"/>
-        </w:rPr>
-        <w:t>Alhaz</w:t>
-      </w:r>
-      <w:proofErr w:type="spellEnd"/>
-      <w:r>
-        <w:rPr>
-          <w:rFonts w:ascii="Arial" w:hAnsi="Arial" w:cs="Arial"/>
-          <w:sz w:val="18"/>
-          <w:szCs w:val="18"/>
-          <w:lang w:bidi="bn-IN"/>
-        </w:rPr>
-        <w:t xml:space="preserve"> Uddin of </w:t>
-      </w:r>
-      <w:proofErr w:type="spellStart"/>
-      <w:r>
-        <w:rPr>
-          <w:rFonts w:ascii="Arial" w:hAnsi="Arial" w:cs="Arial"/>
-          <w:sz w:val="18"/>
-          <w:szCs w:val="18"/>
-          <w:lang w:bidi="bn-IN"/>
-        </w:rPr>
-        <w:t>Kuthibari</w:t>
-      </w:r>
-      <w:proofErr w:type="spellEnd"/>
-      <w:r>
-        <w:rPr>
-          <w:rFonts w:ascii="Arial" w:hAnsi="Arial" w:cs="Arial"/>
-          <w:sz w:val="18"/>
-          <w:szCs w:val="18"/>
-          <w:lang w:bidi="bn-IN"/>
-        </w:rPr>
-        <w:t xml:space="preserve"> village in </w:t>
-      </w:r>
-      <w:proofErr w:type="spellStart"/>
-      <w:r>
-        <w:rPr>
-          <w:rFonts w:ascii="Arial" w:hAnsi="Arial" w:cs="Arial"/>
-          <w:sz w:val="18"/>
-          <w:szCs w:val="18"/>
-          <w:lang w:bidi="bn-IN"/>
-        </w:rPr>
-        <w:t>Khoksha</w:t>
-      </w:r>
-      <w:proofErr w:type="spellEnd"/>
-      <w:r>
-        <w:rPr>
-          <w:rFonts w:ascii="Arial" w:hAnsi="Arial" w:cs="Arial"/>
-          <w:sz w:val="18"/>
-          <w:szCs w:val="18"/>
-          <w:lang w:bidi="bn-IN"/>
-        </w:rPr>
-        <w:t xml:space="preserve"> of </w:t>
-      </w:r>
-      <w:proofErr w:type="spellStart"/>
-      <w:r>
-        <w:rPr>
-          <w:rFonts w:ascii="Arial" w:hAnsi="Arial" w:cs="Arial"/>
-          <w:sz w:val="18"/>
-          <w:szCs w:val="18"/>
-          <w:lang w:bidi="bn-IN"/>
-        </w:rPr>
-        <w:t>Kushtia</w:t>
-      </w:r>
-      <w:proofErr w:type="spellEnd"/>
-      <w:r>
-        <w:rPr>
-          <w:rFonts w:ascii="Arial" w:hAnsi="Arial" w:cs="Arial"/>
-          <w:sz w:val="18"/>
-          <w:szCs w:val="18"/>
-          <w:lang w:bidi="bn-IN"/>
-        </w:rPr>
-        <w:t>.</w:t>
-      </w:r>
-    </w:p>
-    <w:p>
-      <w:pPr>
-        <w:spacing w:after="0"/>
-        <w:jc w:val="both"/>
-        <w:rPr>
-          <w:rFonts w:ascii="Arial" w:hAnsi="Arial" w:cs="Arial"/>
+          <w:rFonts w:ascii="SutonnyMJ" w:hAnsi="SutonnyMJ" w:cs="Nirmala UI"/>
           <w:sz w:val="18"/>
           <w:szCs w:val="18"/>
           <w:lang w:bidi="bn-IN"/>
@@ -14988,57 +14718,7 @@
         <w:spacing w:after="0"/>
         <w:jc w:val="both"/>
         <w:rPr>
-          <w:rFonts w:ascii="Arial" w:hAnsi="Arial" w:cs="Arial"/>
-          <w:sz w:val="18"/>
-          <w:szCs w:val="18"/>
-          <w:lang w:bidi="bn-IN"/>
-        </w:rPr>
-      </w:pPr>
-      <w:r>
-        <w:rPr>
-          <w:rFonts w:ascii="Arial" w:hAnsi="Arial" w:cs="Arial"/>
-          <w:sz w:val="18"/>
-          <w:szCs w:val="18"/>
-          <w:lang w:bidi="bn-IN"/>
-        </w:rPr>
-        <w:t xml:space="preserve">“With </w:t>
-      </w:r>
-      <w:r>
-        <w:rPr>
-          <w:rFonts w:ascii="Arial" w:hAnsi="Arial" w:cs="Arial"/>
-          <w:sz w:val="18"/>
-          <w:szCs w:val="18"/>
-          <w:lang w:bidi="bn-IN"/>
-        </w:rPr>
-        <w:t xml:space="preserve">special permission from the education board they are appearing at the examinations, being aided by persons who write answer scripts as per dictation. A special room has been allotted for them,” said Md </w:t>
-      </w:r>
-      <w:proofErr w:type="spellStart"/>
-      <w:r>
-        <w:rPr>
-          <w:rFonts w:ascii="Arial" w:hAnsi="Arial" w:cs="Arial"/>
-          <w:sz w:val="18"/>
-          <w:szCs w:val="18"/>
-          <w:lang w:bidi="bn-IN"/>
-        </w:rPr>
-        <w:t>Shafikul</w:t>
-      </w:r>
-      <w:proofErr w:type="spellEnd"/>
-      <w:r>
-        <w:rPr>
-          <w:rFonts w:ascii="Arial" w:hAnsi="Arial" w:cs="Arial"/>
-          <w:sz w:val="18"/>
-          <w:szCs w:val="18"/>
-          <w:lang w:bidi="bn-IN"/>
-        </w:rPr>
-        <w:t xml:space="preserve"> Islam, acting principal of Pabna Government Woman’s College.</w:t>
-      </w:r>
-    </w:p>
-    <w:p>
-      <w:pPr>
-        <w:spacing w:after="0"/>
-        <w:jc w:val="both"/>
-        <w:rPr>
-          <w:rFonts w:ascii="Arial" w:hAnsi="Arial" w:cs="Arial"/>
+          <w:rFonts w:ascii="SutonnyMJ" w:hAnsi="SutonnyMJ" w:cs="Nirmala UI"/>
           <w:sz w:val="18"/>
           <w:szCs w:val="18"/>
           <w:lang w:bidi="bn-IN"/>
@@ -15050,101 +14730,2130 @@
         <w:spacing w:after="0"/>
         <w:jc w:val="both"/>
         <w:rPr>
-          <w:rFonts w:ascii="Arial" w:hAnsi="Arial" w:cs="Vrinda"/>
+          <w:rFonts w:ascii="SutonnyMJ" w:hAnsi="SutonnyMJ" w:cs="Nirmala UI"/>
           <w:sz w:val="18"/>
           <w:szCs w:val="18"/>
           <w:lang w:bidi="bn-IN"/>
         </w:rPr>
       </w:pPr>
-      <w:r>
-        <w:rPr>
-          <w:rFonts w:ascii="Arial" w:hAnsi="Arial" w:cs="Vrinda"/>
-          <w:sz w:val="18"/>
-          <w:szCs w:val="18"/>
-          <w:lang w:bidi="bn-IN"/>
-        </w:rPr>
-        <w:t xml:space="preserve">“In last year our </w:t>
-      </w:r>
-      <w:r>
-        <w:rPr>
-          <w:rFonts w:ascii="Arial" w:hAnsi="Arial" w:cs="Vrinda"/>
-          <w:sz w:val="18"/>
-          <w:szCs w:val="18"/>
-          <w:lang w:bidi="bn-IN"/>
-        </w:rPr>
-        <w:t>organization arranged their boarding and facilities for resumption of study here. And we have succeeded in helping them appear at this year’s HSC examinations with private registration. We are hopeful about their good results and success in life,” he said.</w:t>
-      </w:r>
     </w:p>
     <w:p>
       <w:pPr>
         <w:spacing w:after="0"/>
         <w:jc w:val="both"/>
         <w:rPr>
-          <w:rFonts w:ascii="Arial" w:hAnsi="Arial" w:cs="Vrinda"/>
+          <w:rFonts w:ascii="SutonnyMJ" w:hAnsi="SutonnyMJ" w:cs="Nirmala UI"/>
           <w:sz w:val="18"/>
           <w:szCs w:val="18"/>
           <w:lang w:bidi="bn-IN"/>
         </w:rPr>
       </w:pPr>
-      <w:r>
-        <w:rPr>
-          <w:rFonts w:ascii="Arial" w:hAnsi="Arial" w:cs="Vrinda"/>
-          <w:sz w:val="18"/>
-          <w:szCs w:val="18"/>
-          <w:lang w:bidi="bn-IN"/>
-        </w:rPr>
-        <w:t xml:space="preserve">“I had to discontinue study in 1999 due to poverty but I am </w:t>
-      </w:r>
-      <w:r>
-        <w:rPr>
-          <w:rFonts w:ascii="Arial" w:hAnsi="Arial" w:cs="Vrinda"/>
-          <w:sz w:val="18"/>
-          <w:szCs w:val="18"/>
-          <w:lang w:bidi="bn-IN"/>
-        </w:rPr>
-        <w:t xml:space="preserve">attending the HSC with good preparation. I have a dream to be a lawyer,” said Md </w:t>
-      </w:r>
-      <w:proofErr w:type="spellStart"/>
-      <w:r>
-        <w:rPr>
-          <w:rFonts w:ascii="Arial" w:hAnsi="Arial" w:cs="Vrinda"/>
-          <w:sz w:val="18"/>
-          <w:szCs w:val="18"/>
-          <w:lang w:bidi="bn-IN"/>
-        </w:rPr>
-        <w:t>Shaheb</w:t>
-      </w:r>
-      <w:proofErr w:type="spellEnd"/>
-      <w:r>
-        <w:rPr>
-          <w:rFonts w:ascii="Arial" w:hAnsi="Arial" w:cs="Vrinda"/>
-          <w:sz w:val="18"/>
-          <w:szCs w:val="18"/>
-          <w:lang w:bidi="bn-IN"/>
-        </w:rPr>
-        <w:t xml:space="preserve"> Ali, one of the four examinees.</w:t>
-      </w:r>
     </w:p>
     <w:p>
       <w:pPr>
         <w:spacing w:after="0"/>
         <w:jc w:val="both"/>
         <w:rPr>
-          <w:rFonts w:ascii="Arial" w:hAnsi="Arial" w:cs="Vrinda"/>
+          <w:rFonts w:ascii="SutonnyMJ" w:hAnsi="SutonnyMJ" w:cs="Nirmala UI"/>
           <w:sz w:val="18"/>
           <w:szCs w:val="18"/>
           <w:lang w:bidi="bn-IN"/>
         </w:rPr>
       </w:pPr>
-      <w:r>
-        <w:rPr>
-          <w:rFonts w:ascii="Arial" w:hAnsi="Arial" w:cs="Vrinda"/>
+    </w:p>
+    <w:p>
+      <w:pPr>
+        <w:spacing w:after="0"/>
+        <w:jc w:val="both"/>
+        <w:rPr>
+          <w:rFonts w:ascii="SutonnyMJ" w:hAnsi="SutonnyMJ" w:cs="Nirmala UI"/>
           <w:sz w:val="18"/>
           <w:szCs w:val="18"/>
           <w:lang w:bidi="bn-IN"/>
         </w:rPr>
-        <w:t>The three others also expressed their vision of success through education.</w:t>
-      </w:r>
+      </w:pPr>
+    </w:p>
+    <w:p>
+      <w:pPr>
+        <w:spacing w:after="0"/>
+        <w:jc w:val="both"/>
+        <w:rPr>
+          <w:rFonts w:ascii="SutonnyMJ" w:hAnsi="SutonnyMJ" w:cs="Nirmala UI"/>
+          <w:sz w:val="18"/>
+          <w:szCs w:val="18"/>
+          <w:lang w:bidi="bn-IN"/>
+        </w:rPr>
+      </w:pPr>
+    </w:p>
+    <w:p>
+      <w:pPr>
+        <w:spacing w:after="0"/>
+        <w:jc w:val="both"/>
+        <w:rPr>
+          <w:rFonts w:ascii="SutonnyMJ" w:hAnsi="SutonnyMJ" w:cs="Nirmala UI"/>
+          <w:sz w:val="18"/>
+          <w:szCs w:val="18"/>
+          <w:lang w:bidi="bn-IN"/>
+        </w:rPr>
+      </w:pPr>
+    </w:p>
+    <w:p>
+      <w:pPr>
+        <w:spacing w:after="0"/>
+        <w:jc w:val="both"/>
+        <w:rPr>
+          <w:rFonts w:ascii="SutonnyMJ" w:hAnsi="SutonnyMJ" w:cs="Nirmala UI"/>
+          <w:sz w:val="18"/>
+          <w:szCs w:val="18"/>
+          <w:lang w:bidi="bn-IN"/>
+        </w:rPr>
+      </w:pPr>
+    </w:p>
+    <w:p>
+      <w:pPr>
+        <w:spacing w:after="0"/>
+        <w:jc w:val="both"/>
+        <w:rPr>
+          <w:rFonts w:ascii="SutonnyMJ" w:hAnsi="SutonnyMJ" w:cs="Nirmala UI"/>
+          <w:sz w:val="18"/>
+          <w:szCs w:val="18"/>
+          <w:lang w:bidi="bn-IN"/>
+        </w:rPr>
+      </w:pPr>
+    </w:p>
+    <w:p>
+      <w:pPr>
+        <w:spacing w:after="0"/>
+        <w:jc w:val="both"/>
+        <w:rPr>
+          <w:rFonts w:ascii="SutonnyMJ" w:hAnsi="SutonnyMJ" w:cs="Nirmala UI"/>
+          <w:sz w:val="18"/>
+          <w:szCs w:val="18"/>
+          <w:lang w:bidi="bn-IN"/>
+        </w:rPr>
+      </w:pPr>
+    </w:p>
+    <w:p>
+      <w:pPr>
+        <w:spacing w:after="0"/>
+        <w:jc w:val="both"/>
+        <w:rPr>
+          <w:rFonts w:ascii="SutonnyMJ" w:hAnsi="SutonnyMJ" w:cs="Nirmala UI"/>
+          <w:sz w:val="18"/>
+          <w:szCs w:val="18"/>
+          <w:lang w:bidi="bn-IN"/>
+        </w:rPr>
+      </w:pPr>
+    </w:p>
+    <w:p>
+      <w:pPr>
+        <w:spacing w:after="0"/>
+        <w:jc w:val="both"/>
+        <w:rPr>
+          <w:rFonts w:ascii="SutonnyMJ" w:hAnsi="SutonnyMJ" w:cs="Nirmala UI"/>
+          <w:sz w:val="18"/>
+          <w:szCs w:val="18"/>
+          <w:lang w:bidi="bn-IN"/>
+        </w:rPr>
+      </w:pPr>
+      <w:r>
+        <w:rPr>
+          <w:rFonts w:ascii="SutonnyMJ" w:hAnsi="SutonnyMJ" w:cs="Nirmala UI"/>
+          <w:noProof/>
+          <w:sz w:val="18"/>
+          <w:szCs w:val="18"/>
+          <w:lang w:bidi="bn-IN"/>
+        </w:rPr>
+        <mc:AlternateContent>
+          <mc:Choice Requires="wps">
+            <w:drawing>
+              <wp:anchor distT="0" distB="0" distL="114300" distR="114300" simplePos="0" relativeHeight="251679744" behindDoc="0" locked="0" layoutInCell="1" allowOverlap="1" wp14:anchorId="1F409B9A" wp14:editId="3BC24759">
+                <wp:simplePos x="0" y="0"/>
+                <wp:positionH relativeFrom="column">
+                  <wp:posOffset>123825</wp:posOffset>
+                </wp:positionH>
+                <wp:positionV relativeFrom="paragraph">
+                  <wp:posOffset>46990</wp:posOffset>
+                </wp:positionV>
+                <wp:extent cx="4410075" cy="533400"/>
+                <wp:effectExtent l="0" t="0" r="0" b="0"/>
+                <wp:wrapNone/>
+                <wp:docPr id="18" name="Text Box 18"/>
+                <wp:cNvGraphicFramePr/>
+                <a:graphic xmlns:a="http://schemas.openxmlformats.org/drawingml/2006/main">
+                  <a:graphicData uri="http://schemas.microsoft.com/office/word/2010/wordprocessingShape">
+                    <wps:wsp>
+                      <wps:cNvSpPr txBox="1"/>
+                      <wps:spPr>
+                        <a:xfrm>
+                          <a:off x="0" y="0"/>
+                          <a:ext cx="4410075" cy="533400"/>
+                        </a:xfrm>
+                        <a:prstGeom prst="rect">
+                          <a:avLst/>
+                        </a:prstGeom>
+                        <a:noFill/>
+                        <a:ln>
+                          <a:noFill/>
+                        </a:ln>
+                      </wps:spPr>
+                      <wps:style>
+                        <a:lnRef idx="0">
+                          <a:scrgbClr r="0" g="0" b="0"/>
+                        </a:lnRef>
+                        <a:fillRef idx="0">
+                          <a:scrgbClr r="0" g="0" b="0"/>
+                        </a:fillRef>
+                        <a:effectRef idx="0">
+                          <a:scrgbClr r="0" g="0" b="0"/>
+                        </a:effectRef>
+                        <a:fontRef idx="minor">
+                          <a:schemeClr val="dk1"/>
+                        </a:fontRef>
+                      </wps:style>
+                      <wps:txbx>
+                        <w:txbxContent>
+                          <w:p>
+                            <w:pPr>
+                              <w:spacing w:after="0"/>
+                              <w:jc w:val="both"/>
+                              <w:rPr>
+                                <w:rFonts w:ascii="Arial" w:hAnsi="Arial" w:cs="Arial"/>
+                                <w:sz w:val="18"/>
+                                <w:szCs w:val="18"/>
+                                <w:lang w:bidi="bn-IN"/>
+                              </w:rPr>
+                            </w:pPr>
+                            <w:r>
+                              <w:rPr>
+                                <w:rFonts w:ascii="Arial" w:hAnsi="Arial" w:cs="Arial"/>
+                                <w:b/>
+                                <w:bCs/>
+                                <w:sz w:val="18"/>
+                                <w:szCs w:val="18"/>
+                                <w:lang w:bidi="bn-IN"/>
+                              </w:rPr>
+                              <w:t>Visually impaired candidates appear at yesterday’s HSC examination at Pabna Government Women’s College center with the help of persons writing the answer scripts from dictation</w:t>
+                            </w:r>
+                            <w:r>
+                              <w:rPr>
+                                <w:rFonts w:ascii="Arial" w:hAnsi="Arial" w:cs="Arial"/>
+                                <w:sz w:val="18"/>
+                                <w:szCs w:val="18"/>
+                                <w:lang w:bidi="bn-IN"/>
+                              </w:rPr>
+                              <w:t xml:space="preserve">. </w:t>
+                            </w:r>
+                            <w:r>
+                              <w:rPr>
+                                <w:rFonts w:ascii="Arial" w:hAnsi="Arial" w:cs="Arial"/>
+                                <w:i/>
+                                <w:iCs/>
+                                <w:sz w:val="18"/>
+                                <w:szCs w:val="18"/>
+                                <w:lang w:bidi="bn-IN"/>
+                              </w:rPr>
+                              <w:t xml:space="preserve">Photo: </w:t>
+                            </w:r>
+                            <w:r>
+                              <w:rPr>
+                                <w:rFonts w:ascii="Arial" w:hAnsi="Arial" w:cs="Arial"/>
+                                <w:b/>
+                                <w:bCs/>
+                                <w:i/>
+                                <w:iCs/>
+                                <w:sz w:val="18"/>
+                                <w:szCs w:val="18"/>
+                                <w:lang w:bidi="bn-IN"/>
+                              </w:rPr>
+                              <w:t>The Daily Star</w:t>
+                            </w:r>
+                          </w:p>
+                          <w:p/>
+                        </w:txbxContent>
+                      </wps:txbx>
+                      <wps:bodyPr rot="0" spcFirstLastPara="0" vertOverflow="overflow" horzOverflow="overflow" vert="horz" wrap="square" lIns="91440" tIns="45720" rIns="91440" bIns="45720" numCol="1" spcCol="0" rtlCol="0" fromWordArt="0" anchor="t" anchorCtr="0" forceAA="0" compatLnSpc="1">
+                        <a:prstTxWarp prst="textNoShape">
+                          <a:avLst/>
+                        </a:prstTxWarp>
+                        <a:noAutofit/>
+                      </wps:bodyPr>
+                    </wps:wsp>
+                  </a:graphicData>
+                </a:graphic>
+              </wp:anchor>
+            </w:drawing>
+          </mc:Choice>
+          <mc:Fallback>
+            <w:pict>
+              <v:shape w14:anchorId="1F409B9A" id="Text Box 18" o:spid="_x0000_s1038" type="#_x0000_t202" style="position:absolute;left:0;text-align:left;margin-left:9.75pt;margin-top:3.7pt;width:347.25pt;height:42pt;z-index:251679744;visibility:visible;mso-wrap-style:square;mso-wrap-distance-left:9pt;mso-wrap-distance-top:0;mso-wrap-distance-right:9pt;mso-wrap-distance-bottom:0;mso-position-horizontal:absolute;mso-position-horizontal-relative:text;mso-position-vertical:absolute;mso-position-vertical-relative:text;v-text-anchor:top" o:gfxdata="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" filled="f" stroked="f">
+                <v:textbox>
+                  <w:txbxContent>
+                    <w:p>
+                      <w:pPr>
+                        <w:spacing w:after="0"/>
+                        <w:jc w:val="both"/>
+                        <w:rPr>
+                          <w:rFonts w:ascii="Arial" w:hAnsi="Arial" w:cs="Arial"/>
+                          <w:sz w:val="18"/>
+                          <w:szCs w:val="18"/>
+                          <w:lang w:bidi="bn-IN"/>
+                        </w:rPr>
+                      </w:pPr>
+                      <w:r>
+                        <w:rPr>
+                          <w:rFonts w:ascii="Arial" w:hAnsi="Arial" w:cs="Arial"/>
+                          <w:b/>
+                          <w:bCs/>
+                          <w:sz w:val="18"/>
+                          <w:szCs w:val="18"/>
+                          <w:lang w:bidi="bn-IN"/>
+                        </w:rPr>
+                        <w:t>Visually impaired candidates appear at yesterday’s HSC examination at Pabna Government Women’s College center with the help of persons writing the answer scripts from dictation</w:t>
+                      </w:r>
+                      <w:r>
+                        <w:rPr>
+                          <w:rFonts w:ascii="Arial" w:hAnsi="Arial" w:cs="Arial"/>
+                          <w:sz w:val="18"/>
+                          <w:szCs w:val="18"/>
+                          <w:lang w:bidi="bn-IN"/>
+                        </w:rPr>
+                        <w:t xml:space="preserve">. </w:t>
+                      </w:r>
+                      <w:r>
+                        <w:rPr>
+                          <w:rFonts w:ascii="Arial" w:hAnsi="Arial" w:cs="Arial"/>
+                          <w:i/>
+                          <w:iCs/>
+                          <w:sz w:val="18"/>
+                          <w:szCs w:val="18"/>
+                          <w:lang w:bidi="bn-IN"/>
+                        </w:rPr>
+                        <w:t xml:space="preserve">Photo: </w:t>
+                      </w:r>
+                      <w:r>
+                        <w:rPr>
+                          <w:rFonts w:ascii="Arial" w:hAnsi="Arial" w:cs="Arial"/>
+                          <w:b/>
+                          <w:bCs/>
+                          <w:i/>
+                          <w:iCs/>
+                          <w:sz w:val="18"/>
+                          <w:szCs w:val="18"/>
+                          <w:lang w:bidi="bn-IN"/>
+                        </w:rPr>
+                        <w:t>The Daily Star</w:t>
+                      </w:r>
+                    </w:p>
+                    <w:p/>
+                  </w:txbxContent>
+                </v:textbox>
+              </v:shape>
+            </w:pict>
+          </mc:Fallback>
+        </mc:AlternateContent>
+      </w:r>
+    </w:p>
+    <w:p>
+      <w:pPr>
+        <w:spacing w:after="0"/>
+        <w:jc w:val="both"/>
+        <w:rPr>
+          <w:rFonts w:ascii="SutonnyMJ" w:hAnsi="SutonnyMJ" w:cs="Nirmala UI"/>
+          <w:sz w:val="18"/>
+          <w:szCs w:val="18"/>
+          <w:lang w:bidi="bn-IN"/>
+        </w:rPr>
+      </w:pPr>
+    </w:p>
+    <w:p>
+      <w:pPr>
+        <w:spacing w:after="0"/>
+        <w:jc w:val="both"/>
+        <w:rPr>
+          <w:rFonts w:ascii="SutonnyMJ" w:hAnsi="SutonnyMJ" w:cs="Nirmala UI"/>
+          <w:sz w:val="18"/>
+          <w:szCs w:val="18"/>
+          <w:lang w:bidi="bn-IN"/>
+        </w:rPr>
+      </w:pPr>
+      <w:r>
+        <w:rPr>
+          <w:rFonts w:ascii="SutonnyMJ" w:hAnsi="SutonnyMJ" w:cs="Nirmala UI"/>
+          <w:sz w:val="18"/>
+          <w:szCs w:val="18"/>
+          <w:lang w:bidi="bn-IN"/>
+        </w:rPr>
+        <w:t xml:space="preserve"> </w:t>
+      </w:r>
+    </w:p>
+    <w:p>
+      <w:pPr>
+        <w:spacing w:after="0"/>
+        <w:jc w:val="both"/>
+        <w:rPr>
+          <w:rFonts w:ascii="SutonnyMJ" w:hAnsi="SutonnyMJ" w:cs="Nirmala UI"/>
+          <w:sz w:val="18"/>
+          <w:szCs w:val="18"/>
+          <w:lang w:bidi="bn-IN"/>
+        </w:rPr>
+      </w:pPr>
+    </w:p>
+    <w:p>
+      <w:pPr>
+        <w:spacing w:after="0"/>
+        <w:jc w:val="both"/>
+        <w:rPr>
+          <w:rFonts w:ascii="SutonnyMJ" w:hAnsi="SutonnyMJ" w:cs="Nirmala UI"/>
+          <w:sz w:val="18"/>
+          <w:szCs w:val="18"/>
+          <w:lang w:bidi="bn-IN"/>
+        </w:rPr>
+      </w:pPr>
+    </w:p>
+    <w:p>
+      <w:pPr>
+        <w:spacing w:after="0"/>
+        <w:jc w:val="both"/>
+        <w:rPr>
+          <w:rFonts w:ascii="SutonnyMJ" w:hAnsi="SutonnyMJ" w:cs="Nirmala UI"/>
+          <w:sz w:val="18"/>
+          <w:szCs w:val="18"/>
+          <w:lang w:bidi="bn-IN"/>
+        </w:rPr>
+      </w:pPr>
+      <w:r>
+        <w:rPr>
+          <w:rFonts w:ascii="SutonnyMJ" w:hAnsi="SutonnyMJ" w:cs="Nirmala UI"/>
+          <w:noProof/>
+          <w:sz w:val="18"/>
+          <w:szCs w:val="18"/>
+          <w:lang w:bidi="bn-IN"/>
+        </w:rPr>
+        <mc:AlternateContent>
+          <mc:Choice Requires="wps">
+            <w:drawing>
+              <wp:anchor distT="0" distB="0" distL="114300" distR="114300" simplePos="0" relativeHeight="251680768" behindDoc="0" locked="0" layoutInCell="1" allowOverlap="1" wp14:anchorId="082FB9D3" wp14:editId="3AD92384">
+                <wp:simplePos x="0" y="0"/>
+                <wp:positionH relativeFrom="column">
+                  <wp:posOffset>38100</wp:posOffset>
+                </wp:positionH>
+                <wp:positionV relativeFrom="paragraph">
+                  <wp:posOffset>63499</wp:posOffset>
+                </wp:positionV>
+                <wp:extent cx="4586605" cy="5476875"/>
+                <wp:effectExtent l="0" t="0" r="0" b="9525"/>
+                <wp:wrapNone/>
+                <wp:docPr id="19" name="Text Box 19"/>
+                <wp:cNvGraphicFramePr/>
+                <a:graphic xmlns:a="http://schemas.openxmlformats.org/drawingml/2006/main">
+                  <a:graphicData uri="http://schemas.microsoft.com/office/word/2010/wordprocessingShape">
+                    <wps:wsp>
+                      <wps:cNvSpPr txBox="1"/>
+                      <wps:spPr>
+                        <a:xfrm>
+                          <a:off x="0" y="0"/>
+                          <a:ext cx="4586605" cy="5476875"/>
+                        </a:xfrm>
+                        <a:prstGeom prst="rect">
+                          <a:avLst/>
+                        </a:prstGeom>
+                        <a:noFill/>
+                        <a:ln>
+                          <a:noFill/>
+                        </a:ln>
+                      </wps:spPr>
+                      <wps:style>
+                        <a:lnRef idx="0">
+                          <a:scrgbClr r="0" g="0" b="0"/>
+                        </a:lnRef>
+                        <a:fillRef idx="0">
+                          <a:scrgbClr r="0" g="0" b="0"/>
+                        </a:fillRef>
+                        <a:effectRef idx="0">
+                          <a:scrgbClr r="0" g="0" b="0"/>
+                        </a:effectRef>
+                        <a:fontRef idx="minor">
+                          <a:schemeClr val="dk1"/>
+                        </a:fontRef>
+                      </wps:style>
+                      <wps:txbx>
+                        <w:txbxContent>
+                          <w:p>
+                            <w:pPr>
+                              <w:spacing w:after="0"/>
+                              <w:jc w:val="both"/>
+                              <w:rPr>
+                                <w:rFonts w:ascii="Arial" w:hAnsi="Arial" w:cs="Arial"/>
+                                <w:b/>
+                                <w:bCs/>
+                                <w:i/>
+                                <w:iCs/>
+                                <w:sz w:val="64"/>
+                                <w:szCs w:val="64"/>
+                                <w:lang w:bidi="bn-IN"/>
+                              </w:rPr>
+                            </w:pPr>
+                            <w:r>
+                              <w:rPr>
+                                <w:rFonts w:ascii="Arial" w:hAnsi="Arial" w:cs="Arial"/>
+                                <w:b/>
+                                <w:bCs/>
+                                <w:i/>
+                                <w:iCs/>
+                                <w:sz w:val="64"/>
+                                <w:szCs w:val="64"/>
+                                <w:lang w:bidi="bn-IN"/>
+                              </w:rPr>
+                              <w:t>Defeating the barriers of visual impairment</w:t>
+                            </w:r>
+                          </w:p>
+                          <w:p>
+                            <w:pPr>
+                              <w:spacing w:after="240"/>
+                              <w:jc w:val="both"/>
+                              <w:rPr>
+                                <w:rFonts w:ascii="Arial" w:hAnsi="Arial" w:cs="Arial"/>
+                                <w:b/>
+                                <w:bCs/>
+                                <w:sz w:val="18"/>
+                                <w:szCs w:val="18"/>
+                                <w:u w:val="single"/>
+                                <w:lang w:bidi="bn-IN"/>
+                              </w:rPr>
+                            </w:pPr>
+                            <w:r>
+                              <w:rPr>
+                                <w:rFonts w:ascii="Arial" w:hAnsi="Arial" w:cs="Arial"/>
+                                <w:b/>
+                                <w:smallCaps/>
+                                <w:sz w:val="26"/>
+                                <w:szCs w:val="26"/>
+                                <w:u w:val="single"/>
+                                <w:lang w:bidi="bn-IN"/>
+                              </w:rPr>
+                              <w:t xml:space="preserve">Ahmed Humayun Kabir </w:t>
+                            </w:r>
+                            <w:proofErr w:type="spellStart"/>
+                            <w:r>
+                              <w:rPr>
+                                <w:rFonts w:ascii="Arial" w:hAnsi="Arial" w:cs="Arial"/>
+                                <w:b/>
+                                <w:smallCaps/>
+                                <w:sz w:val="26"/>
+                                <w:szCs w:val="26"/>
+                                <w:u w:val="single"/>
+                                <w:lang w:bidi="bn-IN"/>
+                              </w:rPr>
+                              <w:t>Topu</w:t>
+                            </w:r>
+                            <w:proofErr w:type="spellEnd"/>
+                            <w:r>
+                              <w:rPr>
+                                <w:rFonts w:ascii="Arial" w:hAnsi="Arial" w:cs="Arial"/>
+                                <w:b/>
+                                <w:bCs/>
+                                <w:sz w:val="18"/>
+                                <w:szCs w:val="18"/>
+                                <w:u w:val="single"/>
+                                <w:lang w:bidi="bn-IN"/>
+                              </w:rPr>
+                              <w:t>,</w:t>
+                            </w:r>
+                            <w:r>
+                              <w:rPr>
+                                <w:rFonts w:ascii="Arial" w:hAnsi="Arial" w:cs="Arial"/>
+                                <w:i/>
+                                <w:iCs/>
+                                <w:sz w:val="18"/>
+                                <w:szCs w:val="18"/>
+                                <w:u w:val="single"/>
+                                <w:lang w:bidi="bn-IN"/>
+                              </w:rPr>
+                              <w:t xml:space="preserve"> Pabna</w:t>
+                            </w:r>
+                          </w:p>
+                          <w:p>
+                            <w:pPr>
+                              <w:spacing w:after="0"/>
+                              <w:ind w:firstLine="720"/>
+                              <w:jc w:val="both"/>
+                              <w:rPr>
+                                <w:rFonts w:ascii="Arial" w:hAnsi="Arial" w:cs="Arial"/>
+                                <w:sz w:val="18"/>
+                                <w:szCs w:val="18"/>
+                                <w:lang w:bidi="bn-IN"/>
+                              </w:rPr>
+                            </w:pPr>
+                            <w:r>
+                              <w:rPr>
+                                <w:rFonts w:ascii="Arial" w:hAnsi="Arial" w:cs="Arial"/>
+                                <w:sz w:val="18"/>
+                                <w:szCs w:val="18"/>
+                                <w:lang w:bidi="bn-IN"/>
+                              </w:rPr>
+                              <w:t xml:space="preserve">Visually impaired since birth, four under-privileged youths are attending the ongoing HSC examinations at Pabna Government Women’s College </w:t>
+                            </w:r>
+                            <w:proofErr w:type="spellStart"/>
+                            <w:r>
+                              <w:rPr>
+                                <w:rFonts w:ascii="Arial" w:hAnsi="Arial" w:cs="Arial"/>
+                                <w:sz w:val="18"/>
+                                <w:szCs w:val="18"/>
+                                <w:lang w:bidi="bn-IN"/>
+                              </w:rPr>
+                              <w:t>centre</w:t>
+                            </w:r>
+                            <w:proofErr w:type="spellEnd"/>
+                            <w:r>
+                              <w:rPr>
+                                <w:rFonts w:ascii="Arial" w:hAnsi="Arial" w:cs="Arial"/>
+                                <w:sz w:val="18"/>
+                                <w:szCs w:val="18"/>
+                                <w:lang w:bidi="bn-IN"/>
+                              </w:rPr>
+                              <w:t xml:space="preserve"> as private candidates, thanks to their determination and initiative of humanitarian organization </w:t>
+                            </w:r>
+                            <w:proofErr w:type="spellStart"/>
+                            <w:r>
+                              <w:rPr>
+                                <w:rFonts w:ascii="Arial" w:hAnsi="Arial" w:cs="Arial"/>
+                                <w:sz w:val="18"/>
+                                <w:szCs w:val="18"/>
+                                <w:lang w:bidi="bn-IN"/>
+                              </w:rPr>
+                              <w:t>Manab</w:t>
+                            </w:r>
+                            <w:proofErr w:type="spellEnd"/>
+                            <w:r>
+                              <w:rPr>
+                                <w:rFonts w:ascii="Arial" w:hAnsi="Arial" w:cs="Arial"/>
+                                <w:sz w:val="18"/>
+                                <w:szCs w:val="18"/>
+                                <w:lang w:bidi="bn-IN"/>
+                              </w:rPr>
+                              <w:t xml:space="preserve"> Kalyan Trust.</w:t>
+                            </w:r>
+                          </w:p>
+                          <w:p>
+                            <w:pPr>
+                              <w:spacing w:after="0"/>
+                              <w:ind w:firstLine="720"/>
+                              <w:jc w:val="both"/>
+                              <w:rPr>
+                                <w:rFonts w:ascii="Arial" w:hAnsi="Arial" w:cs="Arial"/>
+                                <w:sz w:val="18"/>
+                                <w:szCs w:val="18"/>
+                                <w:lang w:bidi="bn-IN"/>
+                              </w:rPr>
+                            </w:pPr>
+                          </w:p>
+                          <w:p>
+                            <w:pPr>
+                              <w:spacing w:after="0"/>
+                              <w:ind w:firstLine="720"/>
+                              <w:jc w:val="both"/>
+                              <w:rPr>
+                                <w:rFonts w:ascii="Arial" w:hAnsi="Arial" w:cs="Arial"/>
+                                <w:sz w:val="18"/>
+                                <w:szCs w:val="18"/>
+                                <w:lang w:bidi="bn-IN"/>
+                              </w:rPr>
+                            </w:pPr>
+                            <w:r>
+                              <w:rPr>
+                                <w:rFonts w:ascii="Arial" w:hAnsi="Arial" w:cs="Arial"/>
+                                <w:sz w:val="18"/>
+                                <w:szCs w:val="18"/>
+                                <w:lang w:bidi="bn-IN"/>
+                              </w:rPr>
+                              <w:t xml:space="preserve">The four examination are </w:t>
+                            </w:r>
+                            <w:proofErr w:type="spellStart"/>
+                            <w:r>
+                              <w:rPr>
+                                <w:rFonts w:ascii="Arial" w:hAnsi="Arial" w:cs="Arial"/>
+                                <w:sz w:val="18"/>
+                                <w:szCs w:val="18"/>
+                                <w:lang w:bidi="bn-IN"/>
+                              </w:rPr>
+                              <w:t>Shageb</w:t>
+                            </w:r>
+                            <w:proofErr w:type="spellEnd"/>
+                            <w:r>
+                              <w:rPr>
+                                <w:rFonts w:ascii="Arial" w:hAnsi="Arial" w:cs="Arial"/>
+                                <w:sz w:val="18"/>
+                                <w:szCs w:val="18"/>
+                                <w:lang w:bidi="bn-IN"/>
+                              </w:rPr>
+                              <w:t xml:space="preserve"> Ali of Char </w:t>
+                            </w:r>
+                            <w:proofErr w:type="spellStart"/>
+                            <w:r>
+                              <w:rPr>
+                                <w:rFonts w:ascii="Arial" w:hAnsi="Arial" w:cs="Arial"/>
+                                <w:sz w:val="18"/>
+                                <w:szCs w:val="18"/>
+                                <w:lang w:bidi="bn-IN"/>
+                              </w:rPr>
+                              <w:t>Malshapara</w:t>
+                            </w:r>
+                            <w:proofErr w:type="spellEnd"/>
+                            <w:r>
+                              <w:rPr>
+                                <w:rFonts w:ascii="Arial" w:hAnsi="Arial" w:cs="Arial"/>
+                                <w:sz w:val="18"/>
+                                <w:szCs w:val="18"/>
+                                <w:lang w:bidi="bn-IN"/>
+                              </w:rPr>
+                              <w:t xml:space="preserve"> village in </w:t>
+                            </w:r>
+                            <w:proofErr w:type="spellStart"/>
+                            <w:r>
+                              <w:rPr>
+                                <w:rFonts w:ascii="Arial" w:hAnsi="Arial" w:cs="Arial"/>
+                                <w:sz w:val="18"/>
+                                <w:szCs w:val="18"/>
+                                <w:lang w:bidi="bn-IN"/>
+                              </w:rPr>
+                              <w:t>Shirajganj</w:t>
+                            </w:r>
+                            <w:proofErr w:type="spellEnd"/>
+                            <w:r>
+                              <w:rPr>
+                                <w:rFonts w:ascii="Arial" w:hAnsi="Arial" w:cs="Arial"/>
+                                <w:sz w:val="18"/>
+                                <w:szCs w:val="18"/>
+                                <w:lang w:bidi="bn-IN"/>
+                              </w:rPr>
+                              <w:t xml:space="preserve">, </w:t>
+                            </w:r>
+                            <w:proofErr w:type="spellStart"/>
+                            <w:r>
+                              <w:rPr>
+                                <w:rFonts w:ascii="Arial" w:hAnsi="Arial" w:cs="Arial"/>
+                                <w:sz w:val="18"/>
+                                <w:szCs w:val="18"/>
+                                <w:lang w:bidi="bn-IN"/>
+                              </w:rPr>
+                              <w:t>Moniruzzaman</w:t>
+                            </w:r>
+                            <w:proofErr w:type="spellEnd"/>
+                            <w:r>
+                              <w:rPr>
+                                <w:rFonts w:ascii="Arial" w:hAnsi="Arial" w:cs="Arial"/>
+                                <w:sz w:val="18"/>
+                                <w:szCs w:val="18"/>
+                                <w:lang w:bidi="bn-IN"/>
+                              </w:rPr>
+                              <w:t xml:space="preserve"> of </w:t>
+                            </w:r>
+                            <w:proofErr w:type="spellStart"/>
+                            <w:r>
+                              <w:rPr>
+                                <w:rFonts w:ascii="Arial" w:hAnsi="Arial" w:cs="Arial"/>
+                                <w:sz w:val="18"/>
+                                <w:szCs w:val="18"/>
+                                <w:lang w:bidi="bn-IN"/>
+                              </w:rPr>
+                              <w:t>Brammanpara</w:t>
+                            </w:r>
+                            <w:proofErr w:type="spellEnd"/>
+                            <w:r>
+                              <w:rPr>
+                                <w:rFonts w:ascii="Arial" w:hAnsi="Arial" w:cs="Arial"/>
+                                <w:sz w:val="18"/>
+                                <w:szCs w:val="18"/>
+                                <w:lang w:bidi="bn-IN"/>
+                              </w:rPr>
+                              <w:t xml:space="preserve"> village in </w:t>
+                            </w:r>
+                            <w:proofErr w:type="spellStart"/>
+                            <w:r>
+                              <w:rPr>
+                                <w:rFonts w:ascii="Arial" w:hAnsi="Arial" w:cs="Arial"/>
+                                <w:sz w:val="18"/>
+                                <w:szCs w:val="18"/>
+                                <w:lang w:bidi="bn-IN"/>
+                              </w:rPr>
+                              <w:t>Narshindi</w:t>
+                            </w:r>
+                            <w:proofErr w:type="spellEnd"/>
+                            <w:r>
+                              <w:rPr>
+                                <w:rFonts w:ascii="Arial" w:hAnsi="Arial" w:cs="Arial"/>
+                                <w:sz w:val="18"/>
+                                <w:szCs w:val="18"/>
+                                <w:lang w:bidi="bn-IN"/>
+                              </w:rPr>
+                              <w:t xml:space="preserve">, Md. </w:t>
+                            </w:r>
+                            <w:proofErr w:type="spellStart"/>
+                            <w:r>
+                              <w:rPr>
+                                <w:rFonts w:ascii="Arial" w:hAnsi="Arial" w:cs="Arial"/>
+                                <w:sz w:val="18"/>
+                                <w:szCs w:val="18"/>
+                                <w:lang w:bidi="bn-IN"/>
+                              </w:rPr>
+                              <w:t>Monsur</w:t>
+                            </w:r>
+                            <w:proofErr w:type="spellEnd"/>
+                            <w:r>
+                              <w:rPr>
+                                <w:rFonts w:ascii="Arial" w:hAnsi="Arial" w:cs="Arial"/>
+                                <w:sz w:val="18"/>
+                                <w:szCs w:val="18"/>
+                                <w:lang w:bidi="bn-IN"/>
+                              </w:rPr>
+                              <w:t xml:space="preserve"> Ali of </w:t>
+                            </w:r>
+                            <w:proofErr w:type="spellStart"/>
+                            <w:r>
+                              <w:rPr>
+                                <w:rFonts w:ascii="Arial" w:hAnsi="Arial" w:cs="Arial"/>
+                                <w:sz w:val="18"/>
+                                <w:szCs w:val="18"/>
+                                <w:lang w:bidi="bn-IN"/>
+                              </w:rPr>
+                              <w:t>Rajabari</w:t>
+                            </w:r>
+                            <w:proofErr w:type="spellEnd"/>
+                            <w:r>
+                              <w:rPr>
+                                <w:rFonts w:ascii="Arial" w:hAnsi="Arial" w:cs="Arial"/>
+                                <w:sz w:val="18"/>
+                                <w:szCs w:val="18"/>
+                                <w:lang w:bidi="bn-IN"/>
+                              </w:rPr>
+                              <w:t xml:space="preserve"> village in </w:t>
+                            </w:r>
+                            <w:proofErr w:type="spellStart"/>
+                            <w:r>
+                              <w:rPr>
+                                <w:rFonts w:ascii="Arial" w:hAnsi="Arial" w:cs="Arial"/>
+                                <w:sz w:val="18"/>
+                                <w:szCs w:val="18"/>
+                                <w:lang w:bidi="bn-IN"/>
+                              </w:rPr>
+                              <w:t>Godagari</w:t>
+                            </w:r>
+                            <w:proofErr w:type="spellEnd"/>
+                            <w:r>
+                              <w:rPr>
+                                <w:rFonts w:ascii="Arial" w:hAnsi="Arial" w:cs="Arial"/>
+                                <w:sz w:val="18"/>
+                                <w:szCs w:val="18"/>
+                                <w:lang w:bidi="bn-IN"/>
+                              </w:rPr>
+                              <w:t xml:space="preserve"> of </w:t>
+                            </w:r>
+                            <w:proofErr w:type="spellStart"/>
+                            <w:r>
+                              <w:rPr>
+                                <w:rFonts w:ascii="Arial" w:hAnsi="Arial" w:cs="Arial"/>
+                                <w:sz w:val="18"/>
+                                <w:szCs w:val="18"/>
+                                <w:lang w:bidi="bn-IN"/>
+                              </w:rPr>
+                              <w:t>Rajsahi</w:t>
+                            </w:r>
+                            <w:proofErr w:type="spellEnd"/>
+                            <w:r>
+                              <w:rPr>
+                                <w:rFonts w:ascii="Arial" w:hAnsi="Arial" w:cs="Arial"/>
+                                <w:sz w:val="18"/>
+                                <w:szCs w:val="18"/>
+                                <w:lang w:bidi="bn-IN"/>
+                              </w:rPr>
+                              <w:t xml:space="preserve"> and </w:t>
+                            </w:r>
+                            <w:proofErr w:type="spellStart"/>
+                            <w:r>
+                              <w:rPr>
+                                <w:rFonts w:ascii="Arial" w:hAnsi="Arial" w:cs="Arial"/>
+                                <w:sz w:val="18"/>
+                                <w:szCs w:val="18"/>
+                                <w:lang w:bidi="bn-IN"/>
+                              </w:rPr>
+                              <w:t>Alhaz</w:t>
+                            </w:r>
+                            <w:proofErr w:type="spellEnd"/>
+                            <w:r>
+                              <w:rPr>
+                                <w:rFonts w:ascii="Arial" w:hAnsi="Arial" w:cs="Arial"/>
+                                <w:sz w:val="18"/>
+                                <w:szCs w:val="18"/>
+                                <w:lang w:bidi="bn-IN"/>
+                              </w:rPr>
+                              <w:t xml:space="preserve"> Uddin of </w:t>
+                            </w:r>
+                            <w:proofErr w:type="spellStart"/>
+                            <w:r>
+                              <w:rPr>
+                                <w:rFonts w:ascii="Arial" w:hAnsi="Arial" w:cs="Arial"/>
+                                <w:sz w:val="18"/>
+                                <w:szCs w:val="18"/>
+                                <w:lang w:bidi="bn-IN"/>
+                              </w:rPr>
+                              <w:t>Kuthibari</w:t>
+                            </w:r>
+                            <w:proofErr w:type="spellEnd"/>
+                            <w:r>
+                              <w:rPr>
+                                <w:rFonts w:ascii="Arial" w:hAnsi="Arial" w:cs="Arial"/>
+                                <w:sz w:val="18"/>
+                                <w:szCs w:val="18"/>
+                                <w:lang w:bidi="bn-IN"/>
+                              </w:rPr>
+                              <w:t xml:space="preserve"> village in </w:t>
+                            </w:r>
+                            <w:proofErr w:type="spellStart"/>
+                            <w:r>
+                              <w:rPr>
+                                <w:rFonts w:ascii="Arial" w:hAnsi="Arial" w:cs="Arial"/>
+                                <w:sz w:val="18"/>
+                                <w:szCs w:val="18"/>
+                                <w:lang w:bidi="bn-IN"/>
+                              </w:rPr>
+                              <w:t>Khoksha</w:t>
+                            </w:r>
+                            <w:proofErr w:type="spellEnd"/>
+                            <w:r>
+                              <w:rPr>
+                                <w:rFonts w:ascii="Arial" w:hAnsi="Arial" w:cs="Arial"/>
+                                <w:sz w:val="18"/>
+                                <w:szCs w:val="18"/>
+                                <w:lang w:bidi="bn-IN"/>
+                              </w:rPr>
+                              <w:t xml:space="preserve"> of </w:t>
+                            </w:r>
+                            <w:proofErr w:type="spellStart"/>
+                            <w:r>
+                              <w:rPr>
+                                <w:rFonts w:ascii="Arial" w:hAnsi="Arial" w:cs="Arial"/>
+                                <w:sz w:val="18"/>
+                                <w:szCs w:val="18"/>
+                                <w:lang w:bidi="bn-IN"/>
+                              </w:rPr>
+                              <w:t>Kushtia</w:t>
+                            </w:r>
+                            <w:proofErr w:type="spellEnd"/>
+                            <w:r>
+                              <w:rPr>
+                                <w:rFonts w:ascii="Arial" w:hAnsi="Arial" w:cs="Arial"/>
+                                <w:sz w:val="18"/>
+                                <w:szCs w:val="18"/>
+                                <w:lang w:bidi="bn-IN"/>
+                              </w:rPr>
+                              <w:t>.</w:t>
+                            </w:r>
+                          </w:p>
+                          <w:p>
+                            <w:pPr>
+                              <w:spacing w:after="0"/>
+                              <w:ind w:firstLine="720"/>
+                              <w:jc w:val="both"/>
+                              <w:rPr>
+                                <w:rFonts w:ascii="Arial" w:hAnsi="Arial" w:cs="Arial"/>
+                                <w:sz w:val="18"/>
+                                <w:szCs w:val="18"/>
+                                <w:lang w:bidi="bn-IN"/>
+                              </w:rPr>
+                            </w:pPr>
+                          </w:p>
+                          <w:p>
+                            <w:pPr>
+                              <w:spacing w:after="0"/>
+                              <w:ind w:firstLine="720"/>
+                              <w:jc w:val="both"/>
+                              <w:rPr>
+                                <w:rFonts w:ascii="Arial" w:hAnsi="Arial" w:cs="Arial"/>
+                                <w:sz w:val="18"/>
+                                <w:szCs w:val="18"/>
+                                <w:lang w:bidi="bn-IN"/>
+                              </w:rPr>
+                            </w:pPr>
+                            <w:r>
+                              <w:rPr>
+                                <w:rFonts w:ascii="Arial" w:hAnsi="Arial" w:cs="Arial"/>
+                                <w:sz w:val="18"/>
+                                <w:szCs w:val="18"/>
+                                <w:lang w:bidi="bn-IN"/>
+                              </w:rPr>
+                              <w:t xml:space="preserve">“With special permission from the education board they are appearing at the examinations, being aided by persons who write answer scripts as per dictation. A special room has been allotted for them,” said Md </w:t>
+                            </w:r>
+                            <w:proofErr w:type="spellStart"/>
+                            <w:r>
+                              <w:rPr>
+                                <w:rFonts w:ascii="Arial" w:hAnsi="Arial" w:cs="Arial"/>
+                                <w:sz w:val="18"/>
+                                <w:szCs w:val="18"/>
+                                <w:lang w:bidi="bn-IN"/>
+                              </w:rPr>
+                              <w:t>Shafikul</w:t>
+                            </w:r>
+                            <w:proofErr w:type="spellEnd"/>
+                            <w:r>
+                              <w:rPr>
+                                <w:rFonts w:ascii="Arial" w:hAnsi="Arial" w:cs="Arial"/>
+                                <w:sz w:val="18"/>
+                                <w:szCs w:val="18"/>
+                                <w:lang w:bidi="bn-IN"/>
+                              </w:rPr>
+                              <w:t xml:space="preserve"> Islam, acting principal of Pabna Government Woman’s College.</w:t>
+                            </w:r>
+                          </w:p>
+                          <w:p>
+                            <w:pPr>
+                              <w:spacing w:after="0"/>
+                              <w:ind w:firstLine="720"/>
+                              <w:jc w:val="both"/>
+                              <w:rPr>
+                                <w:rFonts w:ascii="Arial" w:hAnsi="Arial" w:cs="Arial"/>
+                                <w:sz w:val="18"/>
+                                <w:szCs w:val="18"/>
+                                <w:lang w:bidi="bn-IN"/>
+                              </w:rPr>
+                            </w:pPr>
+                          </w:p>
+                          <w:p>
+                            <w:pPr>
+                              <w:spacing w:after="0"/>
+                              <w:jc w:val="both"/>
+                              <w:rPr>
+                                <w:rFonts w:ascii="Arial" w:hAnsi="Arial" w:cs="Vrinda"/>
+                                <w:sz w:val="18"/>
+                                <w:szCs w:val="18"/>
+                                <w:lang w:bidi="bn-IN"/>
+                              </w:rPr>
+                            </w:pPr>
+                            <w:r>
+                              <w:rPr>
+                                <w:rFonts w:ascii="Arial" w:hAnsi="Arial" w:cs="Vrinda"/>
+                                <w:sz w:val="18"/>
+                                <w:szCs w:val="18"/>
+                                <w:lang w:bidi="bn-IN"/>
+                              </w:rPr>
+                              <w:t>“In last year our organization arranged their boarding and facilities for resumption of study here. And we have succeeded in helping them appear at this year’s HSC examinations with private registration. We are hopeful about their good results and success in life,” he said.</w:t>
+                            </w:r>
+                          </w:p>
+                          <w:p>
+                            <w:pPr>
+                              <w:spacing w:after="0"/>
+                              <w:jc w:val="both"/>
+                              <w:rPr>
+                                <w:rFonts w:ascii="Arial" w:hAnsi="Arial" w:cs="Vrinda"/>
+                                <w:sz w:val="18"/>
+                                <w:szCs w:val="18"/>
+                                <w:lang w:bidi="bn-IN"/>
+                              </w:rPr>
+                            </w:pPr>
+                          </w:p>
+                          <w:p>
+                            <w:pPr>
+                              <w:spacing w:after="0"/>
+                              <w:jc w:val="both"/>
+                              <w:rPr>
+                                <w:rFonts w:ascii="Arial" w:hAnsi="Arial" w:cs="Vrinda"/>
+                                <w:sz w:val="18"/>
+                                <w:szCs w:val="18"/>
+                                <w:lang w:bidi="bn-IN"/>
+                              </w:rPr>
+                            </w:pPr>
+                            <w:r>
+                              <w:rPr>
+                                <w:rFonts w:ascii="Arial" w:hAnsi="Arial" w:cs="Vrinda"/>
+                                <w:sz w:val="18"/>
+                                <w:szCs w:val="18"/>
+                                <w:lang w:bidi="bn-IN"/>
+                              </w:rPr>
+                              <w:t xml:space="preserve">“I had to discontinue study in 1999 due to poverty but I am attending the HSC with good preparation. I have a dream to be a lawyer,” said Md </w:t>
+                            </w:r>
+                            <w:proofErr w:type="spellStart"/>
+                            <w:r>
+                              <w:rPr>
+                                <w:rFonts w:ascii="Arial" w:hAnsi="Arial" w:cs="Vrinda"/>
+                                <w:sz w:val="18"/>
+                                <w:szCs w:val="18"/>
+                                <w:lang w:bidi="bn-IN"/>
+                              </w:rPr>
+                              <w:t>Shaheb</w:t>
+                            </w:r>
+                            <w:proofErr w:type="spellEnd"/>
+                            <w:r>
+                              <w:rPr>
+                                <w:rFonts w:ascii="Arial" w:hAnsi="Arial" w:cs="Vrinda"/>
+                                <w:sz w:val="18"/>
+                                <w:szCs w:val="18"/>
+                                <w:lang w:bidi="bn-IN"/>
+                              </w:rPr>
+                              <w:t xml:space="preserve"> Ali, one of the four examinees.</w:t>
+                            </w:r>
+                          </w:p>
+                          <w:p>
+                            <w:pPr>
+                              <w:spacing w:after="0"/>
+                              <w:jc w:val="both"/>
+                              <w:rPr>
+                                <w:rFonts w:ascii="Arial" w:hAnsi="Arial" w:cs="Vrinda"/>
+                                <w:sz w:val="18"/>
+                                <w:szCs w:val="18"/>
+                                <w:lang w:bidi="bn-IN"/>
+                              </w:rPr>
+                            </w:pPr>
+                          </w:p>
+                          <w:p>
+                            <w:pPr>
+                              <w:spacing w:after="0"/>
+                              <w:ind w:firstLine="720"/>
+                              <w:jc w:val="both"/>
+                              <w:rPr>
+                                <w:rFonts w:ascii="Arial" w:hAnsi="Arial" w:cs="Vrinda"/>
+                                <w:sz w:val="18"/>
+                                <w:szCs w:val="18"/>
+                                <w:lang w:bidi="bn-IN"/>
+                              </w:rPr>
+                            </w:pPr>
+                            <w:r>
+                              <w:rPr>
+                                <w:rFonts w:ascii="Arial" w:hAnsi="Arial" w:cs="Vrinda"/>
+                                <w:sz w:val="18"/>
+                                <w:szCs w:val="18"/>
+                                <w:lang w:bidi="bn-IN"/>
+                              </w:rPr>
+                              <w:t>The three others also expressed their vision of success through education.</w:t>
+                            </w:r>
+                          </w:p>
+                          <w:p/>
+                          <w:p>
+                            <w:pPr>
+                              <w:spacing w:after="0"/>
+                              <w:jc w:val="right"/>
+                              <w:rPr>
+                                <w:rFonts w:ascii="Arial" w:hAnsi="Arial" w:hint="cs"/>
+                                <w:i/>
+                                <w:sz w:val="18"/>
+                                <w:szCs w:val="18"/>
+                                <w:lang w:bidi="bn-IN"/>
+                              </w:rPr>
+                            </w:pPr>
+                            <w:r>
+                              <w:rPr>
+                                <w:rFonts w:ascii="Arial" w:hAnsi="Arial" w:cs="Arial"/>
+                                <w:i/>
+                                <w:sz w:val="18"/>
+                                <w:szCs w:val="18"/>
+                                <w:lang w:bidi="bn-IN"/>
+                              </w:rPr>
+                              <w:t>[Source:</w:t>
+                            </w:r>
+                            <w:r>
+                              <w:rPr>
+                                <w:rFonts w:ascii="Arial" w:hAnsi="Arial" w:cs="Arial"/>
+                                <w:b/>
+                                <w:i/>
+                                <w:sz w:val="18"/>
+                                <w:szCs w:val="18"/>
+                                <w:lang w:bidi="bn-IN"/>
+                              </w:rPr>
+                              <w:t xml:space="preserve"> The Daily Star</w:t>
+                            </w:r>
+                            <w:r>
+                              <w:rPr>
+                                <w:rFonts w:ascii="Arial" w:hAnsi="Arial" w:cs="Arial"/>
+                                <w:b/>
+                                <w:i/>
+                                <w:sz w:val="18"/>
+                                <w:szCs w:val="18"/>
+                                <w:lang w:bidi="bn-IN"/>
+                              </w:rPr>
+                              <w:t xml:space="preserve"> </w:t>
+                            </w:r>
+                            <w:r>
+                              <w:rPr>
+                                <w:rFonts w:ascii="Arial" w:hAnsi="Arial" w:cs="Arial"/>
+                                <w:i/>
+                                <w:sz w:val="18"/>
+                                <w:szCs w:val="18"/>
+                                <w:lang w:bidi="bn-IN"/>
+                              </w:rPr>
+                              <w:t>(</w:t>
+                            </w:r>
+                            <w:r>
+                              <w:rPr>
+                                <w:rFonts w:ascii="Arial" w:hAnsi="Arial" w:cs="Arial"/>
+                                <w:i/>
+                                <w:sz w:val="18"/>
+                                <w:szCs w:val="18"/>
+                                <w:lang w:bidi="bn-IN"/>
+                              </w:rPr>
+                              <w:t>08</w:t>
+                            </w:r>
+                            <w:r>
+                              <w:rPr>
+                                <w:rFonts w:ascii="Arial" w:hAnsi="Arial" w:cs="Arial"/>
+                                <w:i/>
+                                <w:sz w:val="18"/>
+                                <w:szCs w:val="18"/>
+                                <w:lang w:bidi="bn-IN"/>
+                              </w:rPr>
+                              <w:t>-0</w:t>
+                            </w:r>
+                            <w:r>
+                              <w:rPr>
+                                <w:rFonts w:ascii="Arial" w:hAnsi="Arial" w:cs="Arial"/>
+                                <w:i/>
+                                <w:sz w:val="18"/>
+                                <w:szCs w:val="18"/>
+                                <w:lang w:bidi="bn-IN"/>
+                              </w:rPr>
+                              <w:t>5</w:t>
+                            </w:r>
+                            <w:r>
+                              <w:rPr>
+                                <w:rFonts w:ascii="Arial" w:hAnsi="Arial" w:cs="Arial"/>
+                                <w:i/>
+                                <w:sz w:val="18"/>
+                                <w:szCs w:val="18"/>
+                                <w:lang w:bidi="bn-IN"/>
+                              </w:rPr>
+                              <w:t>-201</w:t>
+                            </w:r>
+                            <w:r>
+                              <w:rPr>
+                                <w:rFonts w:ascii="Arial" w:hAnsi="Arial" w:cs="Arial"/>
+                                <w:i/>
+                                <w:sz w:val="18"/>
+                                <w:szCs w:val="18"/>
+                                <w:lang w:bidi="bn-IN"/>
+                              </w:rPr>
+                              <w:t>3</w:t>
+                            </w:r>
+                            <w:r>
+                              <w:rPr>
+                                <w:rFonts w:ascii="Arial" w:hAnsi="Arial" w:cs="Arial"/>
+                                <w:i/>
+                                <w:sz w:val="18"/>
+                                <w:szCs w:val="18"/>
+                                <w:lang w:bidi="bn-IN"/>
+                              </w:rPr>
+                              <w:t>)]</w:t>
+                            </w:r>
+                          </w:p>
+                        </w:txbxContent>
+                      </wps:txbx>
+                      <wps:bodyPr rot="0" spcFirstLastPara="0" vertOverflow="overflow" horzOverflow="overflow" vert="horz" wrap="square" lIns="91440" tIns="45720" rIns="91440" bIns="45720" numCol="1" spcCol="0" rtlCol="0" fromWordArt="0" anchor="t" anchorCtr="0" forceAA="0" compatLnSpc="1">
+                        <a:prstTxWarp prst="textNoShape">
+                          <a:avLst/>
+                        </a:prstTxWarp>
+                        <a:noAutofit/>
+                      </wps:bodyPr>
+                    </wps:wsp>
+                  </a:graphicData>
+                </a:graphic>
+                <wp14:sizeRelV relativeFrom="margin">
+                  <wp14:pctHeight>0</wp14:pctHeight>
+                </wp14:sizeRelV>
+              </wp:anchor>
+            </w:drawing>
+          </mc:Choice>
+          <mc:Fallback>
+            <w:pict>
+              <v:shape w14:anchorId="082FB9D3" id="Text Box 19" o:spid="_x0000_s1039" type="#_x0000_t202" style="position:absolute;left:0;text-align:left;margin-left:3pt;margin-top:5pt;width:361.15pt;height:431.25pt;z-index:251680768;visibility:visible;mso-wrap-style:square;mso-height-percent:0;mso-wrap-distance-left:9pt;mso-wrap-distance-top:0;mso-wrap-distance-right:9pt;mso-wrap-distance-bottom:0;mso-position-horizontal:absolute;mso-position-horizontal-relative:text;mso-position-vertical:absolute;mso-position-vertical-relative:text;mso-height-percent:0;mso-height-relative:margin;v-text-anchor:top" o:gfxdata="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" filled="f" stroked="f">
+                <v:textbox>
+                  <w:txbxContent>
+                    <w:p>
+                      <w:pPr>
+                        <w:spacing w:after="0"/>
+                        <w:jc w:val="both"/>
+                        <w:rPr>
+                          <w:rFonts w:ascii="Arial" w:hAnsi="Arial" w:cs="Arial"/>
+                          <w:b/>
+                          <w:bCs/>
+                          <w:i/>
+                          <w:iCs/>
+                          <w:sz w:val="64"/>
+                          <w:szCs w:val="64"/>
+                          <w:lang w:bidi="bn-IN"/>
+                        </w:rPr>
+                      </w:pPr>
+                      <w:r>
+                        <w:rPr>
+                          <w:rFonts w:ascii="Arial" w:hAnsi="Arial" w:cs="Arial"/>
+                          <w:b/>
+                          <w:bCs/>
+                          <w:i/>
+                          <w:iCs/>
+                          <w:sz w:val="64"/>
+                          <w:szCs w:val="64"/>
+                          <w:lang w:bidi="bn-IN"/>
+                        </w:rPr>
+                        <w:t>Defeating the barriers of visual impairment</w:t>
+                      </w:r>
+                    </w:p>
+                    <w:p>
+                      <w:pPr>
+                        <w:spacing w:after="240"/>
+                        <w:jc w:val="both"/>
+                        <w:rPr>
+                          <w:rFonts w:ascii="Arial" w:hAnsi="Arial" w:cs="Arial"/>
+                          <w:b/>
+                          <w:bCs/>
+                          <w:sz w:val="18"/>
+                          <w:szCs w:val="18"/>
+                          <w:u w:val="single"/>
+                          <w:lang w:bidi="bn-IN"/>
+                        </w:rPr>
+                      </w:pPr>
+                      <w:r>
+                        <w:rPr>
+                          <w:rFonts w:ascii="Arial" w:hAnsi="Arial" w:cs="Arial"/>
+                          <w:b/>
+                          <w:smallCaps/>
+                          <w:sz w:val="26"/>
+                          <w:szCs w:val="26"/>
+                          <w:u w:val="single"/>
+                          <w:lang w:bidi="bn-IN"/>
+                        </w:rPr>
+                        <w:t xml:space="preserve">Ahmed Humayun Kabir </w:t>
+                      </w:r>
+                      <w:proofErr w:type="spellStart"/>
+                      <w:r>
+                        <w:rPr>
+                          <w:rFonts w:ascii="Arial" w:hAnsi="Arial" w:cs="Arial"/>
+                          <w:b/>
+                          <w:smallCaps/>
+                          <w:sz w:val="26"/>
+                          <w:szCs w:val="26"/>
+                          <w:u w:val="single"/>
+                          <w:lang w:bidi="bn-IN"/>
+                        </w:rPr>
+                        <w:t>Topu</w:t>
+                      </w:r>
+                      <w:proofErr w:type="spellEnd"/>
+                      <w:r>
+                        <w:rPr>
+                          <w:rFonts w:ascii="Arial" w:hAnsi="Arial" w:cs="Arial"/>
+                          <w:b/>
+                          <w:bCs/>
+                          <w:sz w:val="18"/>
+                          <w:szCs w:val="18"/>
+                          <w:u w:val="single"/>
+                          <w:lang w:bidi="bn-IN"/>
+                        </w:rPr>
+                        <w:t>,</w:t>
+                      </w:r>
+                      <w:r>
+                        <w:rPr>
+                          <w:rFonts w:ascii="Arial" w:hAnsi="Arial" w:cs="Arial"/>
+                          <w:i/>
+                          <w:iCs/>
+                          <w:sz w:val="18"/>
+                          <w:szCs w:val="18"/>
+                          <w:u w:val="single"/>
+                          <w:lang w:bidi="bn-IN"/>
+                        </w:rPr>
+                        <w:t xml:space="preserve"> Pabna</w:t>
+                      </w:r>
+                    </w:p>
+                    <w:p>
+                      <w:pPr>
+                        <w:spacing w:after="0"/>
+                        <w:ind w:firstLine="720"/>
+                        <w:jc w:val="both"/>
+                        <w:rPr>
+                          <w:rFonts w:ascii="Arial" w:hAnsi="Arial" w:cs="Arial"/>
+                          <w:sz w:val="18"/>
+                          <w:szCs w:val="18"/>
+                          <w:lang w:bidi="bn-IN"/>
+                        </w:rPr>
+                      </w:pPr>
+                      <w:r>
+                        <w:rPr>
+                          <w:rFonts w:ascii="Arial" w:hAnsi="Arial" w:cs="Arial"/>
+                          <w:sz w:val="18"/>
+                          <w:szCs w:val="18"/>
+                          <w:lang w:bidi="bn-IN"/>
+                        </w:rPr>
+                        <w:t xml:space="preserve">Visually impaired since birth, four under-privileged youths are attending the ongoing HSC examinations at Pabna Government Women’s College </w:t>
+                      </w:r>
+                      <w:proofErr w:type="spellStart"/>
+                      <w:r>
+                        <w:rPr>
+                          <w:rFonts w:ascii="Arial" w:hAnsi="Arial" w:cs="Arial"/>
+                          <w:sz w:val="18"/>
+                          <w:szCs w:val="18"/>
+                          <w:lang w:bidi="bn-IN"/>
+                        </w:rPr>
+                        <w:t>centre</w:t>
+                      </w:r>
+                      <w:proofErr w:type="spellEnd"/>
+                      <w:r>
+                        <w:rPr>
+                          <w:rFonts w:ascii="Arial" w:hAnsi="Arial" w:cs="Arial"/>
+                          <w:sz w:val="18"/>
+                          <w:szCs w:val="18"/>
+                          <w:lang w:bidi="bn-IN"/>
+                        </w:rPr>
+                        <w:t xml:space="preserve"> as private candidates, thanks to their determination and initiative of humanitarian organization </w:t>
+                      </w:r>
+                      <w:proofErr w:type="spellStart"/>
+                      <w:r>
+                        <w:rPr>
+                          <w:rFonts w:ascii="Arial" w:hAnsi="Arial" w:cs="Arial"/>
+                          <w:sz w:val="18"/>
+                          <w:szCs w:val="18"/>
+                          <w:lang w:bidi="bn-IN"/>
+                        </w:rPr>
+                        <w:t>Manab</w:t>
+                      </w:r>
+                      <w:proofErr w:type="spellEnd"/>
+                      <w:r>
+                        <w:rPr>
+                          <w:rFonts w:ascii="Arial" w:hAnsi="Arial" w:cs="Arial"/>
+                          <w:sz w:val="18"/>
+                          <w:szCs w:val="18"/>
+                          <w:lang w:bidi="bn-IN"/>
+                        </w:rPr>
+                        <w:t xml:space="preserve"> Kalyan Trust.</w:t>
+                      </w:r>
+                    </w:p>
+                    <w:p>
+                      <w:pPr>
+                        <w:spacing w:after="0"/>
+                        <w:ind w:firstLine="720"/>
+                        <w:jc w:val="both"/>
+                        <w:rPr>
+                          <w:rFonts w:ascii="Arial" w:hAnsi="Arial" w:cs="Arial"/>
+                          <w:sz w:val="18"/>
+                          <w:szCs w:val="18"/>
+                          <w:lang w:bidi="bn-IN"/>
+                        </w:rPr>
+                      </w:pPr>
+                    </w:p>
+                    <w:p>
+                      <w:pPr>
+                        <w:spacing w:after="0"/>
+                        <w:ind w:firstLine="720"/>
+                        <w:jc w:val="both"/>
+                        <w:rPr>
+                          <w:rFonts w:ascii="Arial" w:hAnsi="Arial" w:cs="Arial"/>
+                          <w:sz w:val="18"/>
+                          <w:szCs w:val="18"/>
+                          <w:lang w:bidi="bn-IN"/>
+                        </w:rPr>
+                      </w:pPr>
+                      <w:r>
+                        <w:rPr>
+                          <w:rFonts w:ascii="Arial" w:hAnsi="Arial" w:cs="Arial"/>
+                          <w:sz w:val="18"/>
+                          <w:szCs w:val="18"/>
+                          <w:lang w:bidi="bn-IN"/>
+                        </w:rPr>
+                        <w:t xml:space="preserve">The four examination are </w:t>
+                      </w:r>
+                      <w:proofErr w:type="spellStart"/>
+                      <w:r>
+                        <w:rPr>
+                          <w:rFonts w:ascii="Arial" w:hAnsi="Arial" w:cs="Arial"/>
+                          <w:sz w:val="18"/>
+                          <w:szCs w:val="18"/>
+                          <w:lang w:bidi="bn-IN"/>
+                        </w:rPr>
+                        <w:t>Shageb</w:t>
+                      </w:r>
+                      <w:proofErr w:type="spellEnd"/>
+                      <w:r>
+                        <w:rPr>
+                          <w:rFonts w:ascii="Arial" w:hAnsi="Arial" w:cs="Arial"/>
+                          <w:sz w:val="18"/>
+                          <w:szCs w:val="18"/>
+                          <w:lang w:bidi="bn-IN"/>
+                        </w:rPr>
+                        <w:t xml:space="preserve"> Ali of Char </w:t>
+                      </w:r>
+                      <w:proofErr w:type="spellStart"/>
+                      <w:r>
+                        <w:rPr>
+                          <w:rFonts w:ascii="Arial" w:hAnsi="Arial" w:cs="Arial"/>
+                          <w:sz w:val="18"/>
+                          <w:szCs w:val="18"/>
+                          <w:lang w:bidi="bn-IN"/>
+                        </w:rPr>
+                        <w:t>Malshapara</w:t>
+                      </w:r>
+                      <w:proofErr w:type="spellEnd"/>
+                      <w:r>
+                        <w:rPr>
+                          <w:rFonts w:ascii="Arial" w:hAnsi="Arial" w:cs="Arial"/>
+                          <w:sz w:val="18"/>
+                          <w:szCs w:val="18"/>
+                          <w:lang w:bidi="bn-IN"/>
+                        </w:rPr>
+                        <w:t xml:space="preserve"> village in </w:t>
+                      </w:r>
+                      <w:proofErr w:type="spellStart"/>
+                      <w:r>
+                        <w:rPr>
+                          <w:rFonts w:ascii="Arial" w:hAnsi="Arial" w:cs="Arial"/>
+                          <w:sz w:val="18"/>
+                          <w:szCs w:val="18"/>
+                          <w:lang w:bidi="bn-IN"/>
+                        </w:rPr>
+                        <w:t>Shirajganj</w:t>
+                      </w:r>
+                      <w:proofErr w:type="spellEnd"/>
+                      <w:r>
+                        <w:rPr>
+                          <w:rFonts w:ascii="Arial" w:hAnsi="Arial" w:cs="Arial"/>
+                          <w:sz w:val="18"/>
+                          <w:szCs w:val="18"/>
+                          <w:lang w:bidi="bn-IN"/>
+                        </w:rPr>
+                        <w:t xml:space="preserve">, </w:t>
+                      </w:r>
+                      <w:proofErr w:type="spellStart"/>
+                      <w:r>
+                        <w:rPr>
+                          <w:rFonts w:ascii="Arial" w:hAnsi="Arial" w:cs="Arial"/>
+                          <w:sz w:val="18"/>
+                          <w:szCs w:val="18"/>
+                          <w:lang w:bidi="bn-IN"/>
+                        </w:rPr>
+                        <w:t>Moniruzzaman</w:t>
+                      </w:r>
+                      <w:proofErr w:type="spellEnd"/>
+                      <w:r>
+                        <w:rPr>
+                          <w:rFonts w:ascii="Arial" w:hAnsi="Arial" w:cs="Arial"/>
+                          <w:sz w:val="18"/>
+                          <w:szCs w:val="18"/>
+                          <w:lang w:bidi="bn-IN"/>
+                        </w:rPr>
+                        <w:t xml:space="preserve"> of </w:t>
+                      </w:r>
+                      <w:proofErr w:type="spellStart"/>
+                      <w:r>
+                        <w:rPr>
+                          <w:rFonts w:ascii="Arial" w:hAnsi="Arial" w:cs="Arial"/>
+                          <w:sz w:val="18"/>
+                          <w:szCs w:val="18"/>
+                          <w:lang w:bidi="bn-IN"/>
+                        </w:rPr>
+                        <w:t>Brammanpara</w:t>
+                      </w:r>
+                      <w:proofErr w:type="spellEnd"/>
+                      <w:r>
+                        <w:rPr>
+                          <w:rFonts w:ascii="Arial" w:hAnsi="Arial" w:cs="Arial"/>
+                          <w:sz w:val="18"/>
+                          <w:szCs w:val="18"/>
+                          <w:lang w:bidi="bn-IN"/>
+                        </w:rPr>
+                        <w:t xml:space="preserve"> village in </w:t>
+                      </w:r>
+                      <w:proofErr w:type="spellStart"/>
+                      <w:r>
+                        <w:rPr>
+                          <w:rFonts w:ascii="Arial" w:hAnsi="Arial" w:cs="Arial"/>
+                          <w:sz w:val="18"/>
+                          <w:szCs w:val="18"/>
+                          <w:lang w:bidi="bn-IN"/>
+                        </w:rPr>
+                        <w:t>Narshindi</w:t>
+                      </w:r>
+                      <w:proofErr w:type="spellEnd"/>
+                      <w:r>
+                        <w:rPr>
+                          <w:rFonts w:ascii="Arial" w:hAnsi="Arial" w:cs="Arial"/>
+                          <w:sz w:val="18"/>
+                          <w:szCs w:val="18"/>
+                          <w:lang w:bidi="bn-IN"/>
+                        </w:rPr>
+                        <w:t xml:space="preserve">, Md. </w:t>
+                      </w:r>
+                      <w:proofErr w:type="spellStart"/>
+                      <w:r>
+                        <w:rPr>
+                          <w:rFonts w:ascii="Arial" w:hAnsi="Arial" w:cs="Arial"/>
+                          <w:sz w:val="18"/>
+                          <w:szCs w:val="18"/>
+                          <w:lang w:bidi="bn-IN"/>
+                        </w:rPr>
+                        <w:t>Monsur</w:t>
+                      </w:r>
+                      <w:proofErr w:type="spellEnd"/>
+                      <w:r>
+                        <w:rPr>
+                          <w:rFonts w:ascii="Arial" w:hAnsi="Arial" w:cs="Arial"/>
+                          <w:sz w:val="18"/>
+                          <w:szCs w:val="18"/>
+                          <w:lang w:bidi="bn-IN"/>
+                        </w:rPr>
+                        <w:t xml:space="preserve"> Ali of </w:t>
+                      </w:r>
+                      <w:proofErr w:type="spellStart"/>
+                      <w:r>
+                        <w:rPr>
+                          <w:rFonts w:ascii="Arial" w:hAnsi="Arial" w:cs="Arial"/>
+                          <w:sz w:val="18"/>
+                          <w:szCs w:val="18"/>
+                          <w:lang w:bidi="bn-IN"/>
+                        </w:rPr>
+                        <w:t>Rajabari</w:t>
+                      </w:r>
+                      <w:proofErr w:type="spellEnd"/>
+                      <w:r>
+                        <w:rPr>
+                          <w:rFonts w:ascii="Arial" w:hAnsi="Arial" w:cs="Arial"/>
+                          <w:sz w:val="18"/>
+                          <w:szCs w:val="18"/>
+                          <w:lang w:bidi="bn-IN"/>
+                        </w:rPr>
+                        <w:t xml:space="preserve"> village in </w:t>
+                      </w:r>
+                      <w:proofErr w:type="spellStart"/>
+                      <w:r>
+                        <w:rPr>
+                          <w:rFonts w:ascii="Arial" w:hAnsi="Arial" w:cs="Arial"/>
+                          <w:sz w:val="18"/>
+                          <w:szCs w:val="18"/>
+                          <w:lang w:bidi="bn-IN"/>
+                        </w:rPr>
+                        <w:t>Godagari</w:t>
+                      </w:r>
+                      <w:proofErr w:type="spellEnd"/>
+                      <w:r>
+                        <w:rPr>
+                          <w:rFonts w:ascii="Arial" w:hAnsi="Arial" w:cs="Arial"/>
+                          <w:sz w:val="18"/>
+                          <w:szCs w:val="18"/>
+                          <w:lang w:bidi="bn-IN"/>
+                        </w:rPr>
+                        <w:t xml:space="preserve"> of </w:t>
+                      </w:r>
+                      <w:proofErr w:type="spellStart"/>
+                      <w:r>
+                        <w:rPr>
+                          <w:rFonts w:ascii="Arial" w:hAnsi="Arial" w:cs="Arial"/>
+                          <w:sz w:val="18"/>
+                          <w:szCs w:val="18"/>
+                          <w:lang w:bidi="bn-IN"/>
+                        </w:rPr>
+                        <w:t>Rajsahi</w:t>
+                      </w:r>
+                      <w:proofErr w:type="spellEnd"/>
+                      <w:r>
+                        <w:rPr>
+                          <w:rFonts w:ascii="Arial" w:hAnsi="Arial" w:cs="Arial"/>
+                          <w:sz w:val="18"/>
+                          <w:szCs w:val="18"/>
+                          <w:lang w:bidi="bn-IN"/>
+                        </w:rPr>
+                        <w:t xml:space="preserve"> and </w:t>
+                      </w:r>
+                      <w:proofErr w:type="spellStart"/>
+                      <w:r>
+                        <w:rPr>
+                          <w:rFonts w:ascii="Arial" w:hAnsi="Arial" w:cs="Arial"/>
+                          <w:sz w:val="18"/>
+                          <w:szCs w:val="18"/>
+                          <w:lang w:bidi="bn-IN"/>
+                        </w:rPr>
+                        <w:t>Alhaz</w:t>
+                      </w:r>
+                      <w:proofErr w:type="spellEnd"/>
+                      <w:r>
+                        <w:rPr>
+                          <w:rFonts w:ascii="Arial" w:hAnsi="Arial" w:cs="Arial"/>
+                          <w:sz w:val="18"/>
+                          <w:szCs w:val="18"/>
+                          <w:lang w:bidi="bn-IN"/>
+                        </w:rPr>
+                        <w:t xml:space="preserve"> Uddin of </w:t>
+                      </w:r>
+                      <w:proofErr w:type="spellStart"/>
+                      <w:r>
+                        <w:rPr>
+                          <w:rFonts w:ascii="Arial" w:hAnsi="Arial" w:cs="Arial"/>
+                          <w:sz w:val="18"/>
+                          <w:szCs w:val="18"/>
+                          <w:lang w:bidi="bn-IN"/>
+                        </w:rPr>
+                        <w:t>Kuthibari</w:t>
+                      </w:r>
+                      <w:proofErr w:type="spellEnd"/>
+                      <w:r>
+                        <w:rPr>
+                          <w:rFonts w:ascii="Arial" w:hAnsi="Arial" w:cs="Arial"/>
+                          <w:sz w:val="18"/>
+                          <w:szCs w:val="18"/>
+                          <w:lang w:bidi="bn-IN"/>
+                        </w:rPr>
+                        <w:t xml:space="preserve"> village in </w:t>
+                      </w:r>
+                      <w:proofErr w:type="spellStart"/>
+                      <w:r>
+                        <w:rPr>
+                          <w:rFonts w:ascii="Arial" w:hAnsi="Arial" w:cs="Arial"/>
+                          <w:sz w:val="18"/>
+                          <w:szCs w:val="18"/>
+                          <w:lang w:bidi="bn-IN"/>
+                        </w:rPr>
+                        <w:t>Khoksha</w:t>
+                      </w:r>
+                      <w:proofErr w:type="spellEnd"/>
+                      <w:r>
+                        <w:rPr>
+                          <w:rFonts w:ascii="Arial" w:hAnsi="Arial" w:cs="Arial"/>
+                          <w:sz w:val="18"/>
+                          <w:szCs w:val="18"/>
+                          <w:lang w:bidi="bn-IN"/>
+                        </w:rPr>
+                        <w:t xml:space="preserve"> of </w:t>
+                      </w:r>
+                      <w:proofErr w:type="spellStart"/>
+                      <w:r>
+                        <w:rPr>
+                          <w:rFonts w:ascii="Arial" w:hAnsi="Arial" w:cs="Arial"/>
+                          <w:sz w:val="18"/>
+                          <w:szCs w:val="18"/>
+                          <w:lang w:bidi="bn-IN"/>
+                        </w:rPr>
+                        <w:t>Kushtia</w:t>
+                      </w:r>
+                      <w:proofErr w:type="spellEnd"/>
+                      <w:r>
+                        <w:rPr>
+                          <w:rFonts w:ascii="Arial" w:hAnsi="Arial" w:cs="Arial"/>
+                          <w:sz w:val="18"/>
+                          <w:szCs w:val="18"/>
+                          <w:lang w:bidi="bn-IN"/>
+                        </w:rPr>
+                        <w:t>.</w:t>
+                      </w:r>
+                    </w:p>
+                    <w:p>
+                      <w:pPr>
+                        <w:spacing w:after="0"/>
+                        <w:ind w:firstLine="720"/>
+                        <w:jc w:val="both"/>
+                        <w:rPr>
+                          <w:rFonts w:ascii="Arial" w:hAnsi="Arial" w:cs="Arial"/>
+                          <w:sz w:val="18"/>
+                          <w:szCs w:val="18"/>
+                          <w:lang w:bidi="bn-IN"/>
+                        </w:rPr>
+                      </w:pPr>
+                    </w:p>
+                    <w:p>
+                      <w:pPr>
+                        <w:spacing w:after="0"/>
+                        <w:ind w:firstLine="720"/>
+                        <w:jc w:val="both"/>
+                        <w:rPr>
+                          <w:rFonts w:ascii="Arial" w:hAnsi="Arial" w:cs="Arial"/>
+                          <w:sz w:val="18"/>
+                          <w:szCs w:val="18"/>
+                          <w:lang w:bidi="bn-IN"/>
+                        </w:rPr>
+                      </w:pPr>
+                      <w:r>
+                        <w:rPr>
+                          <w:rFonts w:ascii="Arial" w:hAnsi="Arial" w:cs="Arial"/>
+                          <w:sz w:val="18"/>
+                          <w:szCs w:val="18"/>
+                          <w:lang w:bidi="bn-IN"/>
+                        </w:rPr>
+                        <w:t xml:space="preserve">“With special permission from the education board they are appearing at the examinations, being aided by persons who write answer scripts as per dictation. A special room has been allotted for them,” said Md </w:t>
+                      </w:r>
+                      <w:proofErr w:type="spellStart"/>
+                      <w:r>
+                        <w:rPr>
+                          <w:rFonts w:ascii="Arial" w:hAnsi="Arial" w:cs="Arial"/>
+                          <w:sz w:val="18"/>
+                          <w:szCs w:val="18"/>
+                          <w:lang w:bidi="bn-IN"/>
+                        </w:rPr>
+                        <w:t>Shafikul</w:t>
+                      </w:r>
+                      <w:proofErr w:type="spellEnd"/>
+                      <w:r>
+                        <w:rPr>
+                          <w:rFonts w:ascii="Arial" w:hAnsi="Arial" w:cs="Arial"/>
+                          <w:sz w:val="18"/>
+                          <w:szCs w:val="18"/>
+                          <w:lang w:bidi="bn-IN"/>
+                        </w:rPr>
+                        <w:t xml:space="preserve"> Islam, acting principal of Pabna Government Woman’s College.</w:t>
+                      </w:r>
+                    </w:p>
+                    <w:p>
+                      <w:pPr>
+                        <w:spacing w:after="0"/>
+                        <w:ind w:firstLine="720"/>
+                        <w:jc w:val="both"/>
+                        <w:rPr>
+                          <w:rFonts w:ascii="Arial" w:hAnsi="Arial" w:cs="Arial"/>
+                          <w:sz w:val="18"/>
+                          <w:szCs w:val="18"/>
+                          <w:lang w:bidi="bn-IN"/>
+                        </w:rPr>
+                      </w:pPr>
+                    </w:p>
+                    <w:p>
+                      <w:pPr>
+                        <w:spacing w:after="0"/>
+                        <w:jc w:val="both"/>
+                        <w:rPr>
+                          <w:rFonts w:ascii="Arial" w:hAnsi="Arial" w:cs="Vrinda"/>
+                          <w:sz w:val="18"/>
+                          <w:szCs w:val="18"/>
+                          <w:lang w:bidi="bn-IN"/>
+                        </w:rPr>
+                      </w:pPr>
+                      <w:r>
+                        <w:rPr>
+                          <w:rFonts w:ascii="Arial" w:hAnsi="Arial" w:cs="Vrinda"/>
+                          <w:sz w:val="18"/>
+                          <w:szCs w:val="18"/>
+                          <w:lang w:bidi="bn-IN"/>
+                        </w:rPr>
+                        <w:t>“In last year our organization arranged their boarding and facilities for resumption of study here. And we have succeeded in helping them appear at this year’s HSC examinations with private registration. We are hopeful about their good results and success in life,” he said.</w:t>
+                      </w:r>
+                    </w:p>
+                    <w:p>
+                      <w:pPr>
+                        <w:spacing w:after="0"/>
+                        <w:jc w:val="both"/>
+                        <w:rPr>
+                          <w:rFonts w:ascii="Arial" w:hAnsi="Arial" w:cs="Vrinda"/>
+                          <w:sz w:val="18"/>
+                          <w:szCs w:val="18"/>
+                          <w:lang w:bidi="bn-IN"/>
+                        </w:rPr>
+                      </w:pPr>
+                    </w:p>
+                    <w:p>
+                      <w:pPr>
+                        <w:spacing w:after="0"/>
+                        <w:jc w:val="both"/>
+                        <w:rPr>
+                          <w:rFonts w:ascii="Arial" w:hAnsi="Arial" w:cs="Vrinda"/>
+                          <w:sz w:val="18"/>
+                          <w:szCs w:val="18"/>
+                          <w:lang w:bidi="bn-IN"/>
+                        </w:rPr>
+                      </w:pPr>
+                      <w:r>
+                        <w:rPr>
+                          <w:rFonts w:ascii="Arial" w:hAnsi="Arial" w:cs="Vrinda"/>
+                          <w:sz w:val="18"/>
+                          <w:szCs w:val="18"/>
+                          <w:lang w:bidi="bn-IN"/>
+                        </w:rPr>
+                        <w:t xml:space="preserve">“I had to discontinue study in 1999 due to poverty but I am attending the HSC with good preparation. I have a dream to be a lawyer,” said Md </w:t>
+                      </w:r>
+                      <w:proofErr w:type="spellStart"/>
+                      <w:r>
+                        <w:rPr>
+                          <w:rFonts w:ascii="Arial" w:hAnsi="Arial" w:cs="Vrinda"/>
+                          <w:sz w:val="18"/>
+                          <w:szCs w:val="18"/>
+                          <w:lang w:bidi="bn-IN"/>
+                        </w:rPr>
+                        <w:t>Shaheb</w:t>
+                      </w:r>
+                      <w:proofErr w:type="spellEnd"/>
+                      <w:r>
+                        <w:rPr>
+                          <w:rFonts w:ascii="Arial" w:hAnsi="Arial" w:cs="Vrinda"/>
+                          <w:sz w:val="18"/>
+                          <w:szCs w:val="18"/>
+                          <w:lang w:bidi="bn-IN"/>
+                        </w:rPr>
+                        <w:t xml:space="preserve"> Ali, one of the four examinees.</w:t>
+                      </w:r>
+                    </w:p>
+                    <w:p>
+                      <w:pPr>
+                        <w:spacing w:after="0"/>
+                        <w:jc w:val="both"/>
+                        <w:rPr>
+                          <w:rFonts w:ascii="Arial" w:hAnsi="Arial" w:cs="Vrinda"/>
+                          <w:sz w:val="18"/>
+                          <w:szCs w:val="18"/>
+                          <w:lang w:bidi="bn-IN"/>
+                        </w:rPr>
+                      </w:pPr>
+                    </w:p>
+                    <w:p>
+                      <w:pPr>
+                        <w:spacing w:after="0"/>
+                        <w:ind w:firstLine="720"/>
+                        <w:jc w:val="both"/>
+                        <w:rPr>
+                          <w:rFonts w:ascii="Arial" w:hAnsi="Arial" w:cs="Vrinda"/>
+                          <w:sz w:val="18"/>
+                          <w:szCs w:val="18"/>
+                          <w:lang w:bidi="bn-IN"/>
+                        </w:rPr>
+                      </w:pPr>
+                      <w:r>
+                        <w:rPr>
+                          <w:rFonts w:ascii="Arial" w:hAnsi="Arial" w:cs="Vrinda"/>
+                          <w:sz w:val="18"/>
+                          <w:szCs w:val="18"/>
+                          <w:lang w:bidi="bn-IN"/>
+                        </w:rPr>
+                        <w:t>The three others also expressed their vision of success through education.</w:t>
+                      </w:r>
+                    </w:p>
+                    <w:p/>
+                    <w:p>
+                      <w:pPr>
+                        <w:spacing w:after="0"/>
+                        <w:jc w:val="right"/>
+                        <w:rPr>
+                          <w:rFonts w:ascii="Arial" w:hAnsi="Arial" w:hint="cs"/>
+                          <w:i/>
+                          <w:sz w:val="18"/>
+                          <w:szCs w:val="18"/>
+                          <w:lang w:bidi="bn-IN"/>
+                        </w:rPr>
+                      </w:pPr>
+                      <w:r>
+                        <w:rPr>
+                          <w:rFonts w:ascii="Arial" w:hAnsi="Arial" w:cs="Arial"/>
+                          <w:i/>
+                          <w:sz w:val="18"/>
+                          <w:szCs w:val="18"/>
+                          <w:lang w:bidi="bn-IN"/>
+                        </w:rPr>
+                        <w:t>[Source:</w:t>
+                      </w:r>
+                      <w:r>
+                        <w:rPr>
+                          <w:rFonts w:ascii="Arial" w:hAnsi="Arial" w:cs="Arial"/>
+                          <w:b/>
+                          <w:i/>
+                          <w:sz w:val="18"/>
+                          <w:szCs w:val="18"/>
+                          <w:lang w:bidi="bn-IN"/>
+                        </w:rPr>
+                        <w:t xml:space="preserve"> The Daily Star</w:t>
+                      </w:r>
+                      <w:r>
+                        <w:rPr>
+                          <w:rFonts w:ascii="Arial" w:hAnsi="Arial" w:cs="Arial"/>
+                          <w:b/>
+                          <w:i/>
+                          <w:sz w:val="18"/>
+                          <w:szCs w:val="18"/>
+                          <w:lang w:bidi="bn-IN"/>
+                        </w:rPr>
+                        <w:t xml:space="preserve"> </w:t>
+                      </w:r>
+                      <w:r>
+                        <w:rPr>
+                          <w:rFonts w:ascii="Arial" w:hAnsi="Arial" w:cs="Arial"/>
+                          <w:i/>
+                          <w:sz w:val="18"/>
+                          <w:szCs w:val="18"/>
+                          <w:lang w:bidi="bn-IN"/>
+                        </w:rPr>
+                        <w:t>(</w:t>
+                      </w:r>
+                      <w:r>
+                        <w:rPr>
+                          <w:rFonts w:ascii="Arial" w:hAnsi="Arial" w:cs="Arial"/>
+                          <w:i/>
+                          <w:sz w:val="18"/>
+                          <w:szCs w:val="18"/>
+                          <w:lang w:bidi="bn-IN"/>
+                        </w:rPr>
+                        <w:t>08</w:t>
+                      </w:r>
+                      <w:r>
+                        <w:rPr>
+                          <w:rFonts w:ascii="Arial" w:hAnsi="Arial" w:cs="Arial"/>
+                          <w:i/>
+                          <w:sz w:val="18"/>
+                          <w:szCs w:val="18"/>
+                          <w:lang w:bidi="bn-IN"/>
+                        </w:rPr>
+                        <w:t>-0</w:t>
+                      </w:r>
+                      <w:r>
+                        <w:rPr>
+                          <w:rFonts w:ascii="Arial" w:hAnsi="Arial" w:cs="Arial"/>
+                          <w:i/>
+                          <w:sz w:val="18"/>
+                          <w:szCs w:val="18"/>
+                          <w:lang w:bidi="bn-IN"/>
+                        </w:rPr>
+                        <w:t>5</w:t>
+                      </w:r>
+                      <w:r>
+                        <w:rPr>
+                          <w:rFonts w:ascii="Arial" w:hAnsi="Arial" w:cs="Arial"/>
+                          <w:i/>
+                          <w:sz w:val="18"/>
+                          <w:szCs w:val="18"/>
+                          <w:lang w:bidi="bn-IN"/>
+                        </w:rPr>
+                        <w:t>-201</w:t>
+                      </w:r>
+                      <w:r>
+                        <w:rPr>
+                          <w:rFonts w:ascii="Arial" w:hAnsi="Arial" w:cs="Arial"/>
+                          <w:i/>
+                          <w:sz w:val="18"/>
+                          <w:szCs w:val="18"/>
+                          <w:lang w:bidi="bn-IN"/>
+                        </w:rPr>
+                        <w:t>3</w:t>
+                      </w:r>
+                      <w:r>
+                        <w:rPr>
+                          <w:rFonts w:ascii="Arial" w:hAnsi="Arial" w:cs="Arial"/>
+                          <w:i/>
+                          <w:sz w:val="18"/>
+                          <w:szCs w:val="18"/>
+                          <w:lang w:bidi="bn-IN"/>
+                        </w:rPr>
+                        <w:t>)]</w:t>
+                      </w:r>
+                    </w:p>
+                  </w:txbxContent>
+                </v:textbox>
+              </v:shape>
+            </w:pict>
+          </mc:Fallback>
+        </mc:AlternateContent>
+      </w:r>
+    </w:p>
+    <w:p>
+      <w:pPr>
+        <w:spacing w:after="0"/>
+        <w:jc w:val="both"/>
+        <w:rPr>
+          <w:rFonts w:ascii="SutonnyMJ" w:hAnsi="SutonnyMJ" w:cs="Nirmala UI"/>
+          <w:sz w:val="18"/>
+          <w:szCs w:val="18"/>
+          <w:lang w:bidi="bn-IN"/>
+        </w:rPr>
+      </w:pPr>
+    </w:p>
+    <w:p>
+      <w:pPr>
+        <w:spacing w:after="0"/>
+        <w:jc w:val="both"/>
+        <w:rPr>
+          <w:rFonts w:ascii="SutonnyMJ" w:hAnsi="SutonnyMJ" w:cs="Nirmala UI"/>
+          <w:sz w:val="18"/>
+          <w:szCs w:val="18"/>
+          <w:lang w:bidi="bn-IN"/>
+        </w:rPr>
+      </w:pPr>
+    </w:p>
+    <w:p>
+      <w:pPr>
+        <w:spacing w:after="0"/>
+        <w:jc w:val="both"/>
+        <w:rPr>
+          <w:rFonts w:ascii="SutonnyMJ" w:hAnsi="SutonnyMJ" w:cs="Nirmala UI"/>
+          <w:sz w:val="18"/>
+          <w:szCs w:val="18"/>
+          <w:lang w:bidi="bn-IN"/>
+        </w:rPr>
+      </w:pPr>
+    </w:p>
+    <w:p>
+      <w:pPr>
+        <w:spacing w:after="0"/>
+        <w:jc w:val="both"/>
+        <w:rPr>
+          <w:rFonts w:ascii="SutonnyMJ" w:hAnsi="SutonnyMJ" w:cs="Nirmala UI"/>
+          <w:sz w:val="18"/>
+          <w:szCs w:val="18"/>
+          <w:lang w:bidi="bn-IN"/>
+        </w:rPr>
+      </w:pPr>
+    </w:p>
+    <w:p>
+      <w:pPr>
+        <w:spacing w:after="0"/>
+        <w:jc w:val="both"/>
+        <w:rPr>
+          <w:rFonts w:ascii="SutonnyMJ" w:hAnsi="SutonnyMJ" w:cs="Nirmala UI"/>
+          <w:sz w:val="18"/>
+          <w:szCs w:val="18"/>
+          <w:lang w:bidi="bn-IN"/>
+        </w:rPr>
+      </w:pPr>
+    </w:p>
+    <w:p>
+      <w:pPr>
+        <w:spacing w:after="0"/>
+        <w:jc w:val="both"/>
+        <w:rPr>
+          <w:rFonts w:ascii="SutonnyMJ" w:hAnsi="SutonnyMJ" w:cs="Nirmala UI"/>
+          <w:sz w:val="18"/>
+          <w:szCs w:val="18"/>
+          <w:lang w:bidi="bn-IN"/>
+        </w:rPr>
+      </w:pPr>
+    </w:p>
+    <w:p>
+      <w:pPr>
+        <w:spacing w:after="0"/>
+        <w:jc w:val="both"/>
+        <w:rPr>
+          <w:rFonts w:ascii="Arial" w:hAnsi="Arial" w:cs="Arial"/>
+          <w:sz w:val="18"/>
+          <w:szCs w:val="18"/>
+          <w:lang w:bidi="bn-IN"/>
+        </w:rPr>
+      </w:pPr>
+    </w:p>
+    <w:p>
+      <w:pPr>
+        <w:spacing w:after="0"/>
+        <w:jc w:val="both"/>
+        <w:rPr>
+          <w:rFonts w:ascii="Arial" w:hAnsi="Arial" w:cs="Arial"/>
+          <w:sz w:val="18"/>
+          <w:szCs w:val="18"/>
+          <w:lang w:bidi="bn-IN"/>
+        </w:rPr>
+      </w:pPr>
+    </w:p>
+    <w:p>
+      <w:pPr>
+        <w:spacing w:after="0"/>
+        <w:jc w:val="both"/>
+        <w:rPr>
+          <w:rFonts w:ascii="Arial" w:hAnsi="Arial" w:cs="Arial"/>
+          <w:sz w:val="18"/>
+          <w:szCs w:val="18"/>
+          <w:lang w:bidi="bn-IN"/>
+        </w:rPr>
+      </w:pPr>
+    </w:p>
+    <w:p>
+      <w:pPr>
+        <w:spacing w:after="0"/>
+        <w:jc w:val="both"/>
+        <w:rPr>
+          <w:rFonts w:ascii="Arial" w:hAnsi="Arial" w:cs="Arial"/>
+          <w:sz w:val="18"/>
+          <w:szCs w:val="18"/>
+          <w:lang w:bidi="bn-IN"/>
+        </w:rPr>
+      </w:pPr>
       <w:bookmarkStart w:id="0" w:name="_GoBack"/>
       <w:bookmarkEnd w:id="0"/>
     </w:p>
@@ -15815,6 +17524,13 @@
     <w:pitch w:val="variable"/>
     <w:sig w:usb0="E0002EFF" w:usb1="C000247B" w:usb2="00000009" w:usb3="00000000" w:csb0="000001FF" w:csb1="00000000"/>
   </w:font>
+  <w:font w:name="Vrinda">
+    <w:panose1 w:val="00000400000000000000"/>
+    <w:charset w:val="00"/>
+    <w:family w:val="swiss"/>
+    <w:pitch w:val="variable"/>
+    <w:sig w:usb0="00010003" w:usb1="00000000" w:usb2="00000000" w:usb3="00000000" w:csb0="00000001" w:csb1="00000000"/>
+  </w:font>
   <w:font w:name="Times New Roman">
     <w:panose1 w:val="02020603050405020304"/>
     <w:charset w:val="00"/>
@@ -15857,13 +17573,6 @@
     <w:pitch w:val="variable"/>
     <w:sig w:usb0="E0002EFF" w:usb1="C000785B" w:usb2="00000009" w:usb3="00000000" w:csb0="000001FF" w:csb1="00000000"/>
   </w:font>
-  <w:font w:name="Vrinda">
-    <w:panose1 w:val="00000400000000000000"/>
-    <w:charset w:val="00"/>
-    <w:family w:val="swiss"/>
-    <w:pitch w:val="variable"/>
-    <w:sig w:usb0="00010003" w:usb1="00000000" w:usb2="00000000" w:usb3="00000000" w:csb0="00000001" w:csb1="00000000"/>
-  </w:font>
   <w:font w:name="Nirmala UI">
     <w:panose1 w:val="020B0502040204020203"/>
     <w:charset w:val="00"/>
@@ -15893,6 +17602,7 @@
     <w:rsid w:val="001F7895"/>
     <w:rsid w:val="00AA0A17"/>
     <w:rsid w:val="00B21DCD"/>
+    <w:rsid w:val="00B64D41"/>
     <w:rsid w:val="00DD0248"/>
     <w:rsid w:val="00F2262B"/>
   </w:rsids>
@@ -15909,7 +17619,7 @@
     <m:intLim m:val="subSup"/>
     <m:naryLim m:val="undOvr"/>
   </m:mathPr>
-  <w:themeFontLang w:val="en-US"/>
+  <w:themeFontLang w:val="en-US" w:bidi="bn-IN"/>
   <w:clrSchemeMapping w:bg1="light1" w:t1="dark1" w:bg2="light2" w:t2="dark2" w:accent1="accent1" w:accent2="accent2" w:accent3="accent3" w:accent4="accent4" w:accent5="accent5" w:accent6="accent6" w:hyperlink="hyperlink" w:followedHyperlink="followedHyperlink"/>
   <w:decimalSymbol w:val="."/>
   <w:listSeparator w:val=","/>
@@ -16660,7 +18370,7 @@
 </file>
 
 <file path=customXml/itemProps1.xml><?xml version="1.0" encoding="utf-8"?>
-<ds:datastoreItem xmlns:ds="http://schemas.openxmlformats.org/officeDocument/2006/customXml" ds:itemID="{6AD28BF1-E95A-4C9E-AC7C-A805EC10C2D2}">
+<ds:datastoreItem xmlns:ds="http://schemas.openxmlformats.org/officeDocument/2006/customXml" ds:itemID="{7791F417-4A86-4DC7-BD2F-4B5668C5D76D}">
   <ds:schemaRefs>
     <ds:schemaRef ds:uri="http://schemas.openxmlformats.org/officeDocument/2006/bibliography"/>
   </ds:schemaRefs>

</xml_diff>